<commit_message>
Wed Nov 29 18:24:06 PST 2017
</commit_message>
<xml_diff>
--- a/resume.docx
+++ b/resume.docx
@@ -10,6 +10,16 @@
       <w:bookmarkEnd w:id="21"/>
       <w:r>
         <w:t xml:space="preserve">王鹏</w:t>
+      </w:r>
+    </w:p>
+    <w:p>
+      <w:pPr>
+        <w:pStyle w:val="Heading2"/>
+      </w:pPr>
+      <w:bookmarkStart w:id="22" w:name="个人信息"/>
+      <w:bookmarkEnd w:id="22"/>
+      <w:r>
+        <w:t xml:space="preserve">个人信息</w:t>
       </w:r>
     </w:p>
     <w:tbl>
@@ -192,8 +202,8 @@
       <w:pPr>
         <w:pStyle w:val="Heading2"/>
       </w:pPr>
-      <w:bookmarkStart w:id="22" w:name="教育背景"/>
-      <w:bookmarkEnd w:id="22"/>
+      <w:bookmarkStart w:id="23" w:name="教育背景"/>
+      <w:bookmarkEnd w:id="23"/>
       <w:r>
         <w:t xml:space="preserve">教育背景</w:t>
       </w:r>
@@ -286,8 +296,8 @@
       <w:pPr>
         <w:pStyle w:val="Heading2"/>
       </w:pPr>
-      <w:bookmarkStart w:id="23" w:name="experience"/>
-      <w:bookmarkEnd w:id="23"/>
+      <w:bookmarkStart w:id="24" w:name="experience"/>
+      <w:bookmarkEnd w:id="24"/>
       <w:r>
         <w:t xml:space="preserve">Experience</w:t>
       </w:r>
@@ -347,7 +357,7 @@
       <w:r>
         <w:t xml:space="preserve"> </w:t>
       </w:r>
-      <w:hyperlink r:id="rId24">
+      <w:hyperlink r:id="rId25">
         <w:r>
           <w:rPr>
             <w:rStyle w:val="Hyperlink"/>
@@ -388,8 +398,8 @@
       <w:pPr>
         <w:pStyle w:val="Heading2"/>
       </w:pPr>
-      <w:bookmarkStart w:id="25" w:name="technical-experience"/>
-      <w:bookmarkEnd w:id="25"/>
+      <w:bookmarkStart w:id="26" w:name="technical-experience"/>
+      <w:bookmarkEnd w:id="26"/>
       <w:r>
         <w:t xml:space="preserve">Technical Experience</w:t>
       </w:r>
@@ -502,111 +512,6 @@
       </w:r>
       <w:r>
         <w:t xml:space="preserve">(with</w:t>
-      </w:r>
-      <w:r>
-        <w:t xml:space="preserve"> </w:t>
-      </w:r>
-      <w:hyperlink r:id="rId26">
-        <w:r>
-          <w:rPr>
-            <w:rStyle w:val="Hyperlink"/>
-          </w:rPr>
-          <w:t xml:space="preserve">link</w:t>
-        </w:r>
-      </w:hyperlink>
-      <w:r>
-        <w:t xml:space="preserve">) which was actually totally</w:t>
-      </w:r>
-      <w:r>
-        <w:t xml:space="preserve"> </w:t>
-      </w:r>
-      <w:r>
-        <w:t xml:space="preserve">your idea…</w:t>
-      </w:r>
-    </w:p>
-    <w:p>
-      <w:pPr>
-        <w:pStyle w:val="DefinitionTerm"/>
-      </w:pPr>
-      <w:r>
-        <w:t xml:space="preserve">Programming Languages</w:t>
-      </w:r>
-    </w:p>
-    <w:p>
-      <w:pPr>
-        <w:pStyle w:val="Compact"/>
-        <w:pStyle w:val="Definition"/>
-      </w:pPr>
-      <w:r>
-        <w:rPr>
-          <w:b/>
-        </w:rPr>
-        <w:t xml:space="preserve">first-lang:</w:t>
-      </w:r>
-      <w:r>
-        <w:t xml:space="preserve"> </w:t>
-      </w:r>
-      <w:r>
-        <w:t xml:space="preserve">Here, we have an itemization, where we only want</w:t>
-      </w:r>
-      <w:r>
-        <w:t xml:space="preserve"> </w:t>
-      </w:r>
-      <w:r>
-        <w:t xml:space="preserve">to add descriptions to the first few items, but still want to</w:t>
-      </w:r>
-      <w:r>
-        <w:t xml:space="preserve"> </w:t>
-      </w:r>
-      <w:r>
-        <w:t xml:space="preserve">mention some others together at the end. A format that works well</w:t>
-      </w:r>
-      <w:r>
-        <w:t xml:space="preserve"> </w:t>
-      </w:r>
-      <w:r>
-        <w:t xml:space="preserve">here is a description list where the first few items have their</w:t>
-      </w:r>
-      <w:r>
-        <w:t xml:space="preserve"> </w:t>
-      </w:r>
-      <w:r>
-        <w:t xml:space="preserve">first word emphasized, and the last item contains the final few</w:t>
-      </w:r>
-      <w:r>
-        <w:t xml:space="preserve"> </w:t>
-      </w:r>
-      <w:r>
-        <w:t xml:space="preserve">emphasized terms. Notice the reasonably nice page break in the pdf</w:t>
-      </w:r>
-      <w:r>
-        <w:t xml:space="preserve"> </w:t>
-      </w:r>
-      <w:r>
-        <w:t xml:space="preserve">version, which wouldn’t happen if we generated the pdf via html.</w:t>
-      </w:r>
-    </w:p>
-    <w:p>
-      <w:pPr>
-        <w:pStyle w:val="Definition"/>
-      </w:pPr>
-      <w:r>
-        <w:rPr>
-          <w:b/>
-        </w:rPr>
-        <w:t xml:space="preserve">second-lang:</w:t>
-      </w:r>
-      <w:r>
-        <w:t xml:space="preserve"> </w:t>
-      </w:r>
-      <w:r>
-        <w:t xml:space="preserve">Description of your experience with second-lang,</w:t>
-      </w:r>
-      <w:r>
-        <w:t xml:space="preserve"> </w:t>
-      </w:r>
-      <w:r>
-        <w:t xml:space="preserve">perhaps again including a</w:t>
       </w:r>
       <w:r>
         <w:t xml:space="preserve"> </w:t>
@@ -620,6 +525,111 @@
         </w:r>
       </w:hyperlink>
       <w:r>
+        <w:t xml:space="preserve">) which was actually totally</w:t>
+      </w:r>
+      <w:r>
+        <w:t xml:space="preserve"> </w:t>
+      </w:r>
+      <w:r>
+        <w:t xml:space="preserve">your idea…</w:t>
+      </w:r>
+    </w:p>
+    <w:p>
+      <w:pPr>
+        <w:pStyle w:val="DefinitionTerm"/>
+      </w:pPr>
+      <w:r>
+        <w:t xml:space="preserve">Programming Languages</w:t>
+      </w:r>
+    </w:p>
+    <w:p>
+      <w:pPr>
+        <w:pStyle w:val="Compact"/>
+        <w:pStyle w:val="Definition"/>
+      </w:pPr>
+      <w:r>
+        <w:rPr>
+          <w:b/>
+        </w:rPr>
+        <w:t xml:space="preserve">first-lang:</w:t>
+      </w:r>
+      <w:r>
+        <w:t xml:space="preserve"> </w:t>
+      </w:r>
+      <w:r>
+        <w:t xml:space="preserve">Here, we have an itemization, where we only want</w:t>
+      </w:r>
+      <w:r>
+        <w:t xml:space="preserve"> </w:t>
+      </w:r>
+      <w:r>
+        <w:t xml:space="preserve">to add descriptions to the first few items, but still want to</w:t>
+      </w:r>
+      <w:r>
+        <w:t xml:space="preserve"> </w:t>
+      </w:r>
+      <w:r>
+        <w:t xml:space="preserve">mention some others together at the end. A format that works well</w:t>
+      </w:r>
+      <w:r>
+        <w:t xml:space="preserve"> </w:t>
+      </w:r>
+      <w:r>
+        <w:t xml:space="preserve">here is a description list where the first few items have their</w:t>
+      </w:r>
+      <w:r>
+        <w:t xml:space="preserve"> </w:t>
+      </w:r>
+      <w:r>
+        <w:t xml:space="preserve">first word emphasized, and the last item contains the final few</w:t>
+      </w:r>
+      <w:r>
+        <w:t xml:space="preserve"> </w:t>
+      </w:r>
+      <w:r>
+        <w:t xml:space="preserve">emphasized terms. Notice the reasonably nice page break in the pdf</w:t>
+      </w:r>
+      <w:r>
+        <w:t xml:space="preserve"> </w:t>
+      </w:r>
+      <w:r>
+        <w:t xml:space="preserve">version, which wouldn’t happen if we generated the pdf via html.</w:t>
+      </w:r>
+    </w:p>
+    <w:p>
+      <w:pPr>
+        <w:pStyle w:val="Definition"/>
+      </w:pPr>
+      <w:r>
+        <w:rPr>
+          <w:b/>
+        </w:rPr>
+        <w:t xml:space="preserve">second-lang:</w:t>
+      </w:r>
+      <w:r>
+        <w:t xml:space="preserve"> </w:t>
+      </w:r>
+      <w:r>
+        <w:t xml:space="preserve">Description of your experience with second-lang,</w:t>
+      </w:r>
+      <w:r>
+        <w:t xml:space="preserve"> </w:t>
+      </w:r>
+      <w:r>
+        <w:t xml:space="preserve">perhaps again including a</w:t>
+      </w:r>
+      <w:r>
+        <w:t xml:space="preserve"> </w:t>
+      </w:r>
+      <w:hyperlink r:id="rId28">
+        <w:r>
+          <w:rPr>
+            <w:rStyle w:val="Hyperlink"/>
+          </w:rPr>
+          <w:t xml:space="preserve">link</w:t>
+        </w:r>
+      </w:hyperlink>
+      <w:r>
         <w:t xml:space="preserve">, this time placing the url</w:t>
       </w:r>
       <w:r>
@@ -715,8 +725,8 @@
       <w:pPr>
         <w:pStyle w:val="Heading2"/>
       </w:pPr>
-      <w:bookmarkStart w:id="28" w:name="extra-section-call-it-whatever-you-want"/>
-      <w:bookmarkEnd w:id="28"/>
+      <w:bookmarkStart w:id="29" w:name="extra-section-call-it-whatever-you-want"/>
+      <w:bookmarkEnd w:id="29"/>
       <w:r>
         <w:t xml:space="preserve">Extra Section, Call it Whatever You Want</w:t>
       </w:r>
@@ -898,7 +908,7 @@
     </w:lvl>
   </w:abstractNum>
   <w:abstractNum w:abstractNumId="990">
-    <w:nsid w:val="6bfa9844"/>
+    <w:nsid w:val="bf00afdb"/>
     <w:multiLevelType w:val="multilevel"/>
     <w:lvl w:ilvl="0">
       <w:numFmt w:val="bullet"/>
@@ -979,7 +989,7 @@
     </w:lvl>
   </w:abstractNum>
   <w:abstractNum w:abstractNumId="991">
-    <w:nsid w:val="4068cb9e"/>
+    <w:nsid w:val="fdd202cf"/>
     <w:multiLevelType w:val="multilevel"/>
     <w:lvl w:ilvl="0">
       <w:numFmt w:val="bullet"/>

</xml_diff>

<commit_message>
Thu Nov 30 05:48:45 PST 2017
</commit_message>
<xml_diff>
--- a/resume.docx
+++ b/resume.docx
@@ -12,6 +12,110 @@
         <w:t xml:space="preserve">王鹏</w:t>
       </w:r>
     </w:p>
+    <w:tbl>
+      <w:tblPr>
+        <w:tblStyle w:val="TableNormal"/>
+        <w:tblW w:type="pct" w:w="0.0"/>
+        <w:tblLook/>
+      </w:tblPr>
+      <w:tblGrid/>
+      <w:tr>
+        <w:tc>
+          <w:p>
+            <w:pPr>
+              <w:pStyle w:val="Compact"/>
+              <w:jc w:val="left"/>
+            </w:pPr>
+            <w:r>
+              <w:t xml:space="preserve">* 入职IBM的9年时间，一直</w:t>
+            </w:r>
+          </w:p>
+        </w:tc>
+        <w:tc>
+          <w:p>
+            <w:pPr>
+              <w:pStyle w:val="Compact"/>
+              <w:jc w:val="left"/>
+            </w:pPr>
+            <w:r>
+              <w:t xml:space="preserve">从事研发工作，涉猎广泛，具有比较开发的开发经验，具有快速的学习能力，为人勤奋谦逊。</w:t>
+            </w:r>
+          </w:p>
+        </w:tc>
+      </w:tr>
+      <w:tr>
+        <w:tc>
+          <w:p>
+            <w:pPr>
+              <w:pStyle w:val="Compact"/>
+              <w:jc w:val="left"/>
+            </w:pPr>
+            <w:r>
+              <w:t xml:space="preserve">* 2014年以前一直从事DB2数</w:t>
+            </w:r>
+          </w:p>
+        </w:tc>
+        <w:tc>
+          <w:p>
+            <w:pPr>
+              <w:pStyle w:val="Compact"/>
+              <w:jc w:val="left"/>
+            </w:pPr>
+            <w:r>
+              <w:t xml:space="preserve">据库工具的开发。</w:t>
+            </w:r>
+          </w:p>
+        </w:tc>
+      </w:tr>
+      <w:tr>
+        <w:tc>
+          <w:p>
+            <w:pPr>
+              <w:pStyle w:val="Compact"/>
+              <w:jc w:val="left"/>
+            </w:pPr>
+            <w:r>
+              <w:t xml:space="preserve">* 近三年从事IBM云计算平台</w:t>
+            </w:r>
+          </w:p>
+        </w:tc>
+        <w:tc>
+          <w:p>
+            <w:pPr>
+              <w:pStyle w:val="Compact"/>
+              <w:jc w:val="left"/>
+            </w:pPr>
+            <w:r>
+              <w:t xml:space="preserve">Bluemix的监控系统，自动化运维系统和容器服务的开发。</w:t>
+            </w:r>
+          </w:p>
+        </w:tc>
+      </w:tr>
+      <w:tr>
+        <w:tc>
+          <w:p>
+            <w:pPr>
+              <w:pStyle w:val="Compact"/>
+              <w:jc w:val="left"/>
+            </w:pPr>
+            <w:r>
+              <w:t xml:space="preserve">* 近半年时间从事大型主机</w:t>
+            </w:r>
+          </w:p>
+        </w:tc>
+        <w:tc>
+          <w:p>
+            <w:pPr>
+              <w:pStyle w:val="Compact"/>
+              <w:jc w:val="left"/>
+            </w:pPr>
+            <w:r>
+              <w:t xml:space="preserve">机器学习平台产品的开发。</w:t>
+            </w:r>
+          </w:p>
+        </w:tc>
+      </w:tr>
+    </w:tbl>
     <w:p>
       <w:pPr>
         <w:pStyle w:val="Heading2"/>
@@ -120,31 +224,7 @@
               <w:jc w:val="right"/>
             </w:pPr>
             <w:r>
-              <w:t xml:space="preserve">工学硕士</w:t>
-            </w:r>
-          </w:p>
-        </w:tc>
-      </w:tr>
-      <w:tr>
-        <w:tc>
-          <w:p>
-            <w:pPr>
-              <w:pStyle w:val="Compact"/>
-              <w:jc w:val="left"/>
-            </w:pPr>
-            <w:r>
-              <w:t xml:space="preserve">毕业院校：</w:t>
-            </w:r>
-          </w:p>
-        </w:tc>
-        <w:tc>
-          <w:p>
-            <w:pPr>
-              <w:pStyle w:val="Compact"/>
-              <w:jc w:val="right"/>
-            </w:pPr>
-            <w:r>
-              <w:t xml:space="preserve">大连海事大学</w:t>
+              <w:t xml:space="preserve">硕士研究生</w:t>
             </w:r>
           </w:p>
         </w:tc>
@@ -213,44 +293,25 @@
         <w:pStyle w:val="DefinitionTerm"/>
       </w:pPr>
       <w:r>
-        <w:t xml:space="preserve">2010-2014 (expected)</w:t>
-      </w:r>
-    </w:p>
-    <w:p>
-      <w:pPr>
+        <w:t xml:space="preserve">2005.9 - 2008.4</w:t>
+      </w:r>
+    </w:p>
+    <w:p>
+      <w:pPr>
+        <w:pStyle w:val="Compact"/>
         <w:pStyle w:val="Definition"/>
       </w:pPr>
       <w:r>
         <w:rPr>
           <w:b/>
         </w:rPr>
-        <w:t xml:space="preserve">PhD, Computer Science</w:t>
-      </w:r>
-      <w:r>
-        <w:t xml:space="preserve">; Awesome University (MyTown)</w:t>
-      </w:r>
-    </w:p>
-    <w:p>
-      <w:pPr>
-        <w:pStyle w:val="Definition"/>
-      </w:pPr>
-      <w:r>
-        <w:rPr>
-          <w:i/>
-        </w:rPr>
-        <w:t xml:space="preserve">Thesis title: Deep Learning Approaches to the Self-Awesomeness</w:t>
-      </w:r>
-      <w:r>
-        <w:rPr>
-          <w:i/>
-        </w:rPr>
-        <w:t xml:space="preserve"> </w:t>
-      </w:r>
-      <w:r>
-        <w:rPr>
-          <w:i/>
-        </w:rPr>
-        <w:t xml:space="preserve">Estimation Problem</w:t>
+        <w:t xml:space="preserve">工学硕士, 计算机软件与理论</w:t>
+      </w:r>
+      <w:r>
+        <w:t xml:space="preserve"> </w:t>
+      </w:r>
+      <w:r>
+        <w:t xml:space="preserve">大连海事大学（保送）</w:t>
       </w:r>
     </w:p>
     <w:p>
@@ -258,38 +319,25 @@
         <w:pStyle w:val="DefinitionTerm"/>
       </w:pPr>
       <w:r>
-        <w:t xml:space="preserve">2007-2010</w:t>
-      </w:r>
-    </w:p>
-    <w:p>
-      <w:pPr>
+        <w:t xml:space="preserve">2001.9 - 2005.6</w:t>
+      </w:r>
+    </w:p>
+    <w:p>
+      <w:pPr>
+        <w:pStyle w:val="Compact"/>
         <w:pStyle w:val="Definition"/>
       </w:pPr>
       <w:r>
         <w:rPr>
           <w:b/>
         </w:rPr>
-        <w:t xml:space="preserve">BSc, Computer Science and Electrical Engineering</w:t>
-      </w:r>
-      <w:r>
-        <w:t xml:space="preserve">; University of</w:t>
-      </w:r>
-      <w:r>
-        <w:t xml:space="preserve"> </w:t>
-      </w:r>
-      <w:r>
-        <w:t xml:space="preserve">HomeTown (HomeTown)</w:t>
-      </w:r>
-    </w:p>
-    <w:p>
-      <w:pPr>
-        <w:pStyle w:val="Definition"/>
-      </w:pPr>
-      <w:r>
-        <w:rPr>
-          <w:i/>
-        </w:rPr>
-        <w:t xml:space="preserve">Minor: Awesomeology</w:t>
+        <w:t xml:space="preserve">工学学士, 计算机科学与技术</w:t>
+      </w:r>
+      <w:r>
+        <w:t xml:space="preserve"> </w:t>
+      </w:r>
+      <w:r>
+        <w:t xml:space="preserve">大连海事大学</w:t>
       </w:r>
     </w:p>
     <w:p>
@@ -908,7 +956,7 @@
     </w:lvl>
   </w:abstractNum>
   <w:abstractNum w:abstractNumId="990">
-    <w:nsid w:val="bf00afdb"/>
+    <w:nsid w:val="520c1946"/>
     <w:multiLevelType w:val="multilevel"/>
     <w:lvl w:ilvl="0">
       <w:numFmt w:val="bullet"/>
@@ -989,7 +1037,7 @@
     </w:lvl>
   </w:abstractNum>
   <w:abstractNum w:abstractNumId="991">
-    <w:nsid w:val="fdd202cf"/>
+    <w:nsid w:val="63d1e379"/>
     <w:multiLevelType w:val="multilevel"/>
     <w:lvl w:ilvl="0">
       <w:numFmt w:val="bullet"/>

</xml_diff>

<commit_message>
Thu Nov 30 05:51:01 PST 2017
</commit_message>
<xml_diff>
--- a/resume.docx
+++ b/resume.docx
@@ -12,110 +12,68 @@
         <w:t xml:space="preserve">王鹏</w:t>
       </w:r>
     </w:p>
-    <w:tbl>
-      <w:tblPr>
-        <w:tblStyle w:val="TableNormal"/>
-        <w:tblW w:type="pct" w:w="0.0"/>
-        <w:tblLook/>
-      </w:tblPr>
-      <w:tblGrid/>
-      <w:tr>
-        <w:tc>
-          <w:p>
-            <w:pPr>
-              <w:pStyle w:val="Compact"/>
-              <w:jc w:val="left"/>
-            </w:pPr>
-            <w:r>
-              <w:t xml:space="preserve">* 入职IBM的9年时间，一直</w:t>
-            </w:r>
-          </w:p>
-        </w:tc>
-        <w:tc>
-          <w:p>
-            <w:pPr>
-              <w:pStyle w:val="Compact"/>
-              <w:jc w:val="left"/>
-            </w:pPr>
-            <w:r>
-              <w:t xml:space="preserve">从事研发工作，涉猎广泛，具有比较开发的开发经验，具有快速的学习能力，为人勤奋谦逊。</w:t>
-            </w:r>
-          </w:p>
-        </w:tc>
-      </w:tr>
-      <w:tr>
-        <w:tc>
-          <w:p>
-            <w:pPr>
-              <w:pStyle w:val="Compact"/>
-              <w:jc w:val="left"/>
-            </w:pPr>
-            <w:r>
-              <w:t xml:space="preserve">* 2014年以前一直从事DB2数</w:t>
-            </w:r>
-          </w:p>
-        </w:tc>
-        <w:tc>
-          <w:p>
-            <w:pPr>
-              <w:pStyle w:val="Compact"/>
-              <w:jc w:val="left"/>
-            </w:pPr>
-            <w:r>
-              <w:t xml:space="preserve">据库工具的开发。</w:t>
-            </w:r>
-          </w:p>
-        </w:tc>
-      </w:tr>
-      <w:tr>
-        <w:tc>
-          <w:p>
-            <w:pPr>
-              <w:pStyle w:val="Compact"/>
-              <w:jc w:val="left"/>
-            </w:pPr>
-            <w:r>
-              <w:t xml:space="preserve">* 近三年从事IBM云计算平台</w:t>
-            </w:r>
-          </w:p>
-        </w:tc>
-        <w:tc>
-          <w:p>
-            <w:pPr>
-              <w:pStyle w:val="Compact"/>
-              <w:jc w:val="left"/>
-            </w:pPr>
-            <w:r>
-              <w:t xml:space="preserve">Bluemix的监控系统，自动化运维系统和容器服务的开发。</w:t>
-            </w:r>
-          </w:p>
-        </w:tc>
-      </w:tr>
-      <w:tr>
-        <w:tc>
-          <w:p>
-            <w:pPr>
-              <w:pStyle w:val="Compact"/>
-              <w:jc w:val="left"/>
-            </w:pPr>
-            <w:r>
-              <w:t xml:space="preserve">* 近半年时间从事大型主机</w:t>
-            </w:r>
-          </w:p>
-        </w:tc>
-        <w:tc>
-          <w:p>
-            <w:pPr>
-              <w:pStyle w:val="Compact"/>
-              <w:jc w:val="left"/>
-            </w:pPr>
-            <w:r>
-              <w:t xml:space="preserve">机器学习平台产品的开发。</w:t>
-            </w:r>
-          </w:p>
-        </w:tc>
-      </w:tr>
-    </w:tbl>
+    <w:p>
+      <w:r>
+        <w:pict>
+          <v:rect style="width:0;height:1.5pt" o:hralign="center" o:hrstd="t" o:hr="t"/>
+        </w:pict>
+      </w:r>
+    </w:p>
+    <w:p>
+      <w:pPr>
+        <w:pStyle w:val="Compact"/>
+        <w:numPr>
+          <w:numId w:val="1001"/>
+          <w:ilvl w:val="0"/>
+        </w:numPr>
+      </w:pPr>
+      <w:r>
+        <w:t xml:space="preserve">入职IBM的9年时间，一直从事研发工作，涉猎广泛，具有比较开发的开发经验，具有快速的学习能力，为人勤奋谦逊。</w:t>
+      </w:r>
+    </w:p>
+    <w:p>
+      <w:pPr>
+        <w:pStyle w:val="Compact"/>
+        <w:numPr>
+          <w:numId w:val="1001"/>
+          <w:ilvl w:val="0"/>
+        </w:numPr>
+      </w:pPr>
+      <w:r>
+        <w:t xml:space="preserve">2014年以前一直从事DB2数据库工具的开发。</w:t>
+      </w:r>
+    </w:p>
+    <w:p>
+      <w:pPr>
+        <w:pStyle w:val="Compact"/>
+        <w:numPr>
+          <w:numId w:val="1001"/>
+          <w:ilvl w:val="0"/>
+        </w:numPr>
+      </w:pPr>
+      <w:r>
+        <w:t xml:space="preserve">近三年从事IBM云计算平台Bluemix的监控系统，自动化运维系统和容器服务的开发。</w:t>
+      </w:r>
+    </w:p>
+    <w:p>
+      <w:pPr>
+        <w:pStyle w:val="Compact"/>
+        <w:numPr>
+          <w:numId w:val="1001"/>
+          <w:ilvl w:val="0"/>
+        </w:numPr>
+      </w:pPr>
+      <w:r>
+        <w:t xml:space="preserve">近半年时间从事大型主机机器学习平台产品的开发。</w:t>
+      </w:r>
+    </w:p>
+    <w:p>
+      <w:r>
+        <w:pict>
+          <v:rect style="width:0;height:1.5pt" o:hralign="center" o:hrstd="t" o:hr="t"/>
+        </w:pict>
+      </w:r>
+    </w:p>
     <w:p>
       <w:pPr>
         <w:pStyle w:val="Heading2"/>
@@ -384,7 +342,7 @@
     <w:p>
       <w:pPr>
         <w:numPr>
-          <w:numId w:val="1001"/>
+          <w:numId w:val="1002"/>
           <w:ilvl w:val="0"/>
         </w:numPr>
       </w:pPr>
@@ -395,7 +353,7 @@
     <w:p>
       <w:pPr>
         <w:numPr>
-          <w:numId w:val="1001"/>
+          <w:numId w:val="1002"/>
           <w:ilvl w:val="0"/>
         </w:numPr>
       </w:pPr>
@@ -479,7 +437,7 @@
         <w:pStyle w:val="Compact"/>
         <w:pStyle w:val="Definition"/>
         <w:numPr>
-          <w:numId w:val="1002"/>
+          <w:numId w:val="1003"/>
           <w:ilvl w:val="0"/>
         </w:numPr>
       </w:pPr>
@@ -498,7 +456,7 @@
         <w:pStyle w:val="Compact"/>
         <w:pStyle w:val="Definition"/>
         <w:numPr>
-          <w:numId w:val="1002"/>
+          <w:numId w:val="1003"/>
           <w:ilvl w:val="0"/>
         </w:numPr>
       </w:pPr>
@@ -782,7 +740,7 @@
     <w:p>
       <w:pPr>
         <w:numPr>
-          <w:numId w:val="1003"/>
+          <w:numId w:val="1004"/>
           <w:ilvl w:val="0"/>
         </w:numPr>
       </w:pPr>
@@ -794,7 +752,7 @@
       <w:pPr>
         <w:pStyle w:val="Compact"/>
         <w:numPr>
-          <w:numId w:val="1004"/>
+          <w:numId w:val="1005"/>
           <w:ilvl w:val="1"/>
         </w:numPr>
       </w:pPr>
@@ -806,7 +764,7 @@
       <w:pPr>
         <w:pStyle w:val="Compact"/>
         <w:numPr>
-          <w:numId w:val="1004"/>
+          <w:numId w:val="1005"/>
           <w:ilvl w:val="1"/>
         </w:numPr>
       </w:pPr>
@@ -818,7 +776,7 @@
       <w:pPr>
         <w:pStyle w:val="Compact"/>
         <w:numPr>
-          <w:numId w:val="1004"/>
+          <w:numId w:val="1005"/>
           <w:ilvl w:val="1"/>
         </w:numPr>
       </w:pPr>
@@ -829,7 +787,7 @@
     <w:p>
       <w:pPr>
         <w:numPr>
-          <w:numId w:val="1003"/>
+          <w:numId w:val="1004"/>
           <w:ilvl w:val="0"/>
         </w:numPr>
       </w:pPr>
@@ -840,7 +798,7 @@
     <w:p>
       <w:pPr>
         <w:numPr>
-          <w:numId w:val="1003"/>
+          <w:numId w:val="1004"/>
           <w:ilvl w:val="0"/>
         </w:numPr>
       </w:pPr>
@@ -956,7 +914,7 @@
     </w:lvl>
   </w:abstractNum>
   <w:abstractNum w:abstractNumId="990">
-    <w:nsid w:val="520c1946"/>
+    <w:nsid w:val="ea1fb80a"/>
     <w:multiLevelType w:val="multilevel"/>
     <w:lvl w:ilvl="0">
       <w:numFmt w:val="bullet"/>
@@ -1037,7 +995,7 @@
     </w:lvl>
   </w:abstractNum>
   <w:abstractNum w:abstractNumId="991">
-    <w:nsid w:val="63d1e379"/>
+    <w:nsid w:val="7705198d"/>
     <w:multiLevelType w:val="multilevel"/>
     <w:lvl w:ilvl="0">
       <w:numFmt w:val="bullet"/>
@@ -1133,6 +1091,9 @@
     <w:abstractNumId w:val="991"/>
   </w:num>
   <w:num w:numId="1004">
+    <w:abstractNumId w:val="991"/>
+  </w:num>
+  <w:num w:numId="1005">
     <w:abstractNumId w:val="991"/>
   </w:num>
 </w:numbering>

</xml_diff>

<commit_message>
Thu Nov 30 18:51:19 PST 2017
</commit_message>
<xml_diff>
--- a/resume.docx
+++ b/resume.docx
@@ -28,7 +28,7 @@
         </w:numPr>
       </w:pPr>
       <w:r>
-        <w:t xml:space="preserve">入职IBM的9年时间，一直从事研发工作，涉猎广泛，具有比较开发的开发经验，具有快速的学习能力，为人勤奋谦逊。</w:t>
+        <w:t xml:space="preserve">入职IBM的9年时间，一直从事研发工作，涉猎广泛，具有比较开发的开发经验，具有快速的学习能力，为人勤奋谦逊，喜欢研究新事物。</w:t>
       </w:r>
     </w:p>
     <w:p>
@@ -40,7 +40,7 @@
         </w:numPr>
       </w:pPr>
       <w:r>
-        <w:t xml:space="preserve">2014年以前一直从事DB2数据库工具的开发。</w:t>
+        <w:t xml:space="preserve">2008.4 - 2015.4，从事DB2数据库工具的开发。</w:t>
       </w:r>
     </w:p>
     <w:p>
@@ -52,7 +52,7 @@
         </w:numPr>
       </w:pPr>
       <w:r>
-        <w:t xml:space="preserve">近三年从事IBM云计算平台Bluemix的监控系统，自动化运维系统和容器服务的开发。</w:t>
+        <w:t xml:space="preserve">2015.4 - 2017.6，从事IBM云计算平台Bluemix的监控系统，自动化运维系统和容器服务的开发。</w:t>
       </w:r>
     </w:p>
     <w:p>
@@ -64,7 +64,7 @@
         </w:numPr>
       </w:pPr>
       <w:r>
-        <w:t xml:space="preserve">近半年时间从事大型主机机器学习平台产品的开发。</w:t>
+        <w:t xml:space="preserve">2017.6-至今，从事大型主机机器学习平台产品的开发。</w:t>
       </w:r>
     </w:p>
     <w:p>
@@ -84,158 +84,106 @@
         <w:t xml:space="preserve">个人信息</w:t>
       </w:r>
     </w:p>
-    <w:tbl>
-      <w:tblPr>
-        <w:tblStyle w:val="TableNormal"/>
-        <w:tblW w:type="pct" w:w="0.0"/>
-        <w:tblLook/>
-      </w:tblPr>
-      <w:tblGrid/>
-      <w:tr>
-        <w:tc>
-          <w:p>
-            <w:pPr>
-              <w:pStyle w:val="Compact"/>
-              <w:jc w:val="left"/>
-            </w:pPr>
-            <w:r>
-              <w:t xml:space="preserve">邮箱：</w:t>
-            </w:r>
-          </w:p>
-        </w:tc>
-        <w:tc>
-          <w:p>
-            <w:pPr>
-              <w:pStyle w:val="Compact"/>
-              <w:jc w:val="right"/>
-            </w:pPr>
-            <w:r>
-              <w:t xml:space="preserve">birdstar@163.com</w:t>
-            </w:r>
-          </w:p>
-        </w:tc>
-      </w:tr>
-      <w:tr>
-        <w:tc>
-          <w:p>
-            <w:pPr>
-              <w:pStyle w:val="Compact"/>
-              <w:jc w:val="left"/>
-            </w:pPr>
-            <w:r>
-              <w:t xml:space="preserve">手机号：</w:t>
-            </w:r>
-          </w:p>
-        </w:tc>
-        <w:tc>
-          <w:p>
-            <w:pPr>
-              <w:pStyle w:val="Compact"/>
-              <w:jc w:val="right"/>
-            </w:pPr>
-            <w:r>
-              <w:t xml:space="preserve">15810292708</w:t>
-            </w:r>
-          </w:p>
-        </w:tc>
-      </w:tr>
-      <w:tr>
-        <w:tc>
-          <w:p>
-            <w:pPr>
-              <w:pStyle w:val="Compact"/>
-              <w:jc w:val="left"/>
-            </w:pPr>
-            <w:r>
-              <w:t xml:space="preserve">出生年月：</w:t>
-            </w:r>
-          </w:p>
-        </w:tc>
-        <w:tc>
-          <w:p>
-            <w:pPr>
-              <w:pStyle w:val="Compact"/>
-              <w:jc w:val="right"/>
-            </w:pPr>
-            <w:r>
-              <w:t xml:space="preserve">1982/9/29</w:t>
-            </w:r>
-          </w:p>
-        </w:tc>
-      </w:tr>
-      <w:tr>
-        <w:tc>
-          <w:p>
-            <w:pPr>
-              <w:pStyle w:val="Compact"/>
-              <w:jc w:val="left"/>
-            </w:pPr>
-            <w:r>
-              <w:t xml:space="preserve">学历：</w:t>
-            </w:r>
-          </w:p>
-        </w:tc>
-        <w:tc>
-          <w:p>
-            <w:pPr>
-              <w:pStyle w:val="Compact"/>
-              <w:jc w:val="right"/>
-            </w:pPr>
-            <w:r>
-              <w:t xml:space="preserve">硕士研究生</w:t>
-            </w:r>
-          </w:p>
-        </w:tc>
-      </w:tr>
-      <w:tr>
-        <w:tc>
-          <w:p>
-            <w:pPr>
-              <w:pStyle w:val="Compact"/>
-              <w:jc w:val="left"/>
-            </w:pPr>
-            <w:r>
-              <w:t xml:space="preserve">籍贯：</w:t>
-            </w:r>
-          </w:p>
-        </w:tc>
-        <w:tc>
-          <w:p>
-            <w:pPr>
-              <w:pStyle w:val="Compact"/>
-              <w:jc w:val="right"/>
-            </w:pPr>
-            <w:r>
-              <w:t xml:space="preserve">山东青岛</w:t>
-            </w:r>
-          </w:p>
-        </w:tc>
-      </w:tr>
-      <w:tr>
-        <w:tc>
-          <w:p>
-            <w:pPr>
-              <w:pStyle w:val="Compact"/>
-              <w:jc w:val="left"/>
-            </w:pPr>
-            <w:r>
-              <w:t xml:space="preserve">居住地：</w:t>
-            </w:r>
-          </w:p>
-        </w:tc>
-        <w:tc>
-          <w:p>
-            <w:pPr>
-              <w:pStyle w:val="Compact"/>
-              <w:jc w:val="right"/>
-            </w:pPr>
-            <w:r>
-              <w:t xml:space="preserve">北京市海淀区</w:t>
-            </w:r>
-          </w:p>
-        </w:tc>
-      </w:tr>
-    </w:tbl>
+    <w:p>
+      <w:pPr>
+        <w:pStyle w:val="DefinitionTerm"/>
+      </w:pPr>
+      <w:r>
+        <w:t xml:space="preserve">邮箱</w:t>
+      </w:r>
+    </w:p>
+    <w:p>
+      <w:pPr>
+        <w:pStyle w:val="Compact"/>
+        <w:pStyle w:val="Definition"/>
+      </w:pPr>
+      <w:r>
+        <w:rPr>
+          <w:b/>
+        </w:rPr>
+        <w:t xml:space="preserve">birdstar@163.com</w:t>
+      </w:r>
+    </w:p>
+    <w:p>
+      <w:pPr>
+        <w:pStyle w:val="DefinitionTerm"/>
+      </w:pPr>
+      <w:r>
+        <w:t xml:space="preserve">手机号</w:t>
+      </w:r>
+    </w:p>
+    <w:p>
+      <w:pPr>
+        <w:pStyle w:val="Compact"/>
+        <w:pStyle w:val="Definition"/>
+      </w:pPr>
+      <w:r>
+        <w:rPr>
+          <w:b/>
+        </w:rPr>
+        <w:t xml:space="preserve">15810292708</w:t>
+      </w:r>
+    </w:p>
+    <w:p>
+      <w:pPr>
+        <w:pStyle w:val="DefinitionTerm"/>
+      </w:pPr>
+      <w:r>
+        <w:t xml:space="preserve">出生年月</w:t>
+      </w:r>
+    </w:p>
+    <w:p>
+      <w:pPr>
+        <w:pStyle w:val="Compact"/>
+        <w:pStyle w:val="Definition"/>
+      </w:pPr>
+      <w:r>
+        <w:rPr>
+          <w:b/>
+        </w:rPr>
+        <w:t xml:space="preserve">1982年9月</w:t>
+      </w:r>
+    </w:p>
+    <w:p>
+      <w:pPr>
+        <w:pStyle w:val="DefinitionTerm"/>
+      </w:pPr>
+      <w:r>
+        <w:t xml:space="preserve">学历</w:t>
+      </w:r>
+    </w:p>
+    <w:p>
+      <w:pPr>
+        <w:pStyle w:val="Compact"/>
+        <w:pStyle w:val="Definition"/>
+      </w:pPr>
+      <w:r>
+        <w:rPr>
+          <w:b/>
+        </w:rPr>
+        <w:t xml:space="preserve">硕士研究生</w:t>
+      </w:r>
+    </w:p>
+    <w:p>
+      <w:pPr>
+        <w:pStyle w:val="DefinitionTerm"/>
+      </w:pPr>
+      <w:r>
+        <w:t xml:space="preserve">籍贯</w:t>
+      </w:r>
+    </w:p>
+    <w:p>
+      <w:pPr>
+        <w:pStyle w:val="Compact"/>
+        <w:pStyle w:val="Definition"/>
+      </w:pPr>
+      <w:r>
+        <w:rPr>
+          <w:b/>
+        </w:rPr>
+        <w:t xml:space="preserve">山东青岛</w:t>
+      </w:r>
+    </w:p>
     <w:p>
       <w:pPr>
         <w:pStyle w:val="Heading2"/>
@@ -302,10 +250,40 @@
       <w:pPr>
         <w:pStyle w:val="Heading2"/>
       </w:pPr>
-      <w:bookmarkStart w:id="24" w:name="experience"/>
+      <w:bookmarkStart w:id="24" w:name="工作经历"/>
       <w:bookmarkEnd w:id="24"/>
       <w:r>
-        <w:t xml:space="preserve">Experience</w:t>
+        <w:t xml:space="preserve">工作经历</w:t>
+      </w:r>
+    </w:p>
+    <w:p>
+      <w:pPr>
+        <w:pStyle w:val="DefinitionTerm"/>
+      </w:pPr>
+      <w:r>
+        <w:t xml:space="preserve">2008.4 - 至今</w:t>
+      </w:r>
+    </w:p>
+    <w:p>
+      <w:pPr>
+        <w:pStyle w:val="Compact"/>
+        <w:pStyle w:val="Definition"/>
+      </w:pPr>
+      <w:r>
+        <w:rPr>
+          <w:b/>
+        </w:rPr>
+        <w:t xml:space="preserve">IBM 中国软件开发中心（CDL）</w:t>
+      </w:r>
+    </w:p>
+    <w:p>
+      <w:pPr>
+        <w:pStyle w:val="Heading2"/>
+      </w:pPr>
+      <w:bookmarkStart w:id="25" w:name="项目经验"/>
+      <w:bookmarkEnd w:id="25"/>
+      <w:r>
+        <w:t xml:space="preserve">项目经验</w:t>
       </w:r>
     </w:p>
     <w:p>
@@ -316,27 +294,19 @@
         <w:rPr>
           <w:b/>
         </w:rPr>
-        <w:t xml:space="preserve">Your Most Recent Work Experience:</w:t>
-      </w:r>
-    </w:p>
-    <w:p>
-      <w:pPr>
-        <w:pStyle w:val="BodyText"/>
-      </w:pPr>
-      <w:r>
-        <w:t xml:space="preserve">Short text containing the type of work done, results obtained,</w:t>
-      </w:r>
-      <w:r>
-        <w:t xml:space="preserve"> </w:t>
-      </w:r>
-      <w:r>
-        <w:t xml:space="preserve">lessons learned and other remarks. Can also include lists and</w:t>
-      </w:r>
-      <w:r>
-        <w:t xml:space="preserve"> </w:t>
-      </w:r>
-      <w:r>
-        <w:t xml:space="preserve">links:</w:t>
+        <w:t xml:space="preserve">2017.6-至今: IBM Machine Learning for zOS</w:t>
+      </w:r>
+      <w:r>
+        <w:t xml:space="preserve"> </w:t>
+      </w:r>
+      <w:r>
+        <w:t xml:space="preserve">为数据科学家提供的一套基于SparkML的机器学习开发平台，包括数据导入，模型训练，部署，预测。</w:t>
+      </w:r>
+      <w:r>
+        <w:t xml:space="preserve"> </w:t>
+      </w:r>
+      <w:r>
+        <w:t xml:space="preserve">https://www.ibm.com/us-en/marketplace/machine-learning-for-zos</w:t>
       </w:r>
     </w:p>
     <w:p>
@@ -347,7 +317,7 @@
         </w:numPr>
       </w:pPr>
       <w:r>
-        <w:t xml:space="preserve">First item</w:t>
+        <w:t xml:space="preserve">个人角色和职责：技术负责人之一，主要看在线编辑器，运行时管理和集成，另外还有整个产品基于k8s的整体部署。</w:t>
       </w:r>
     </w:p>
     <w:p>
@@ -358,12 +328,260 @@
         </w:numPr>
       </w:pPr>
       <w:r>
+        <w:t xml:space="preserve">技术领域：Jupyter, Livy, KernelGateway, Toree, Spark，kubernetes。</w:t>
+      </w:r>
+    </w:p>
+    <w:p>
+      <w:pPr>
+        <w:pStyle w:val="FirstParagraph"/>
+      </w:pPr>
+      <w:r>
+        <w:rPr>
+          <w:b/>
+        </w:rPr>
+        <w:t xml:space="preserve">2016.6-2017.6: 云平台容器服务的构建</w:t>
+      </w:r>
+      <w:r>
+        <w:t xml:space="preserve"> </w:t>
+      </w:r>
+      <w:r>
+        <w:t xml:space="preserve">基于k8s为云平台上的服务提供容器化部署解决方案</w:t>
+      </w:r>
+    </w:p>
+    <w:p>
+      <w:pPr>
+        <w:numPr>
+          <w:numId w:val="1003"/>
+          <w:ilvl w:val="0"/>
+        </w:numPr>
+      </w:pPr>
+      <w:r>
+        <w:t xml:space="preserve">个人角色和职责：技术负责人之一，从零开始搭建整个系统，重点负责存储分系统的设计实现部署，性能测试调优等。</w:t>
+      </w:r>
+    </w:p>
+    <w:p>
+      <w:pPr>
+        <w:numPr>
+          <w:numId w:val="1003"/>
+          <w:ilvl w:val="0"/>
+        </w:numPr>
+      </w:pPr>
+      <w:r>
+        <w:t xml:space="preserve">技术领域：kubernetes，nfs，iscsi，glusterfs。</w:t>
+      </w:r>
+    </w:p>
+    <w:p>
+      <w:pPr>
+        <w:pStyle w:val="FirstParagraph"/>
+      </w:pPr>
+      <w:r>
+        <w:rPr>
+          <w:b/>
+        </w:rPr>
+        <w:t xml:space="preserve">2016.2-2016.6: 智能自动化运维机器人构建</w:t>
+      </w:r>
+      <w:r>
+        <w:t xml:space="preserve"> </w:t>
+      </w:r>
+      <w:r>
+        <w:t xml:space="preserve">基于slack bot和监控报警系统，利用watson nlp, 自动处理原因明确的报警,对不明确的推荐解决方案。</w:t>
+      </w:r>
+    </w:p>
+    <w:p>
+      <w:pPr>
+        <w:numPr>
+          <w:numId w:val="1004"/>
+          <w:ilvl w:val="0"/>
+        </w:numPr>
+      </w:pPr>
+      <w:r>
+        <w:t xml:space="preserve">个人角色和职责：技术负责人，全面负责设计实现部署上线。</w:t>
+      </w:r>
+    </w:p>
+    <w:p>
+      <w:pPr>
+        <w:numPr>
+          <w:numId w:val="1004"/>
+          <w:ilvl w:val="0"/>
+        </w:numPr>
+      </w:pPr>
+      <w:r>
+        <w:t xml:space="preserve">技术领域：kafka，watson，slack api，ansible</w:t>
+      </w:r>
+    </w:p>
+    <w:p>
+      <w:pPr>
+        <w:pStyle w:val="FirstParagraph"/>
+      </w:pPr>
+      <w:r>
+        <w:rPr>
+          <w:b/>
+        </w:rPr>
+        <w:t xml:space="preserve">2015.4-2016.2: 云平台监控报警系统构建 &amp; 数据分析部云服务的运维（devops）</w:t>
+      </w:r>
+      <w:r>
+        <w:t xml:space="preserve"> </w:t>
+      </w:r>
+      <w:r>
+        <w:t xml:space="preserve">提供对主机，服务，网络进行端到端的监控。</w:t>
+      </w:r>
+    </w:p>
+    <w:p>
+      <w:pPr>
+        <w:numPr>
+          <w:numId w:val="1005"/>
+          <w:ilvl w:val="0"/>
+        </w:numPr>
+      </w:pPr>
+      <w:r>
+        <w:t xml:space="preserve">个人角色和职责：技术负责人之一，主要负责开发服务uptime和端到端监控，同时轮值运维我们部门（数据分析部）的云服务。。</w:t>
+      </w:r>
+    </w:p>
+    <w:p>
+      <w:pPr>
+        <w:numPr>
+          <w:numId w:val="1005"/>
+          <w:ilvl w:val="0"/>
+        </w:numPr>
+      </w:pPr>
+      <w:r>
+        <w:t xml:space="preserve">技术领域：collectd， graphit， granfana， uptime， pagerduty， slack</w:t>
+      </w:r>
+    </w:p>
+    <w:p>
+      <w:pPr>
+        <w:pStyle w:val="FirstParagraph"/>
+      </w:pPr>
+      <w:r>
+        <w:rPr>
+          <w:b/>
+        </w:rPr>
+        <w:t xml:space="preserve">2011.12-2015.4: DB2开发工具Data Studio产品的开发</w:t>
+      </w:r>
+      <w:r>
+        <w:t xml:space="preserve"> </w:t>
+      </w:r>
+      <w:r>
+        <w:t xml:space="preserve">Data Studio是基于Eclipse的DB2的管理和开发工具，和DB2数据库一起发布。</w:t>
+      </w:r>
+    </w:p>
+    <w:p>
+      <w:pPr>
+        <w:numPr>
+          <w:numId w:val="1006"/>
+          <w:ilvl w:val="0"/>
+        </w:numPr>
+      </w:pPr>
+      <w:r>
+        <w:t xml:space="preserve">个人角色和职责：核心开发人员，各个模块都有所涉及，后期成为分模块的技术负责人，主要负责例程调试器（Routine Debugger）的设计和开发。</w:t>
+      </w:r>
+    </w:p>
+    <w:p>
+      <w:pPr>
+        <w:numPr>
+          <w:numId w:val="1006"/>
+          <w:ilvl w:val="0"/>
+        </w:numPr>
+      </w:pPr>
+      <w:r>
+        <w:t xml:space="preserve">技术领域：DB2, OSGi, Eclipse plugin</w:t>
+      </w:r>
+    </w:p>
+    <w:p>
+      <w:pPr>
+        <w:pStyle w:val="FirstParagraph"/>
+      </w:pPr>
+      <w:r>
+        <w:rPr>
+          <w:b/>
+        </w:rPr>
+        <w:t xml:space="preserve">2008.5-2011.12: DB2性能监控工具Optim Performance Manager（OPM）产品的开发</w:t>
+      </w:r>
+      <w:r>
+        <w:t xml:space="preserve"> </w:t>
+      </w:r>
+      <w:r>
+        <w:t xml:space="preserve">OPM是一个基于Web的数据库性能监控软件，监控DB2的内存，CPU，死锁，低效SQL等等。</w:t>
+      </w:r>
+    </w:p>
+    <w:p>
+      <w:pPr>
+        <w:numPr>
+          <w:numId w:val="1007"/>
+          <w:ilvl w:val="0"/>
+        </w:numPr>
+      </w:pPr>
+      <w:r>
+        <w:t xml:space="preserve">个人角色和职责：开发人员，前期主要做前台UI开发，后期前后台都做，减少沟通成本。</w:t>
+      </w:r>
+    </w:p>
+    <w:p>
+      <w:pPr>
+        <w:numPr>
+          <w:numId w:val="1007"/>
+          <w:ilvl w:val="0"/>
+        </w:numPr>
+      </w:pPr>
+      <w:r>
+        <w:t xml:space="preserve">技术领域：DB2, Flex，Cairngorm，Spring</w:t>
+      </w:r>
+    </w:p>
+    <w:p>
+      <w:pPr>
+        <w:pStyle w:val="FirstParagraph"/>
+      </w:pPr>
+      <w:r>
+        <w:rPr>
+          <w:b/>
+        </w:rPr>
+        <w:t xml:space="preserve">Your Most Recent Work Experience:</w:t>
+      </w:r>
+    </w:p>
+    <w:p>
+      <w:pPr>
+        <w:pStyle w:val="BodyText"/>
+      </w:pPr>
+      <w:r>
+        <w:t xml:space="preserve">Short text containing the type of work done, results obtained,</w:t>
+      </w:r>
+      <w:r>
+        <w:t xml:space="preserve"> </w:t>
+      </w:r>
+      <w:r>
+        <w:t xml:space="preserve">lessons learned and other remarks. Can also include lists and</w:t>
+      </w:r>
+      <w:r>
+        <w:t xml:space="preserve"> </w:t>
+      </w:r>
+      <w:r>
+        <w:t xml:space="preserve">links:</w:t>
+      </w:r>
+    </w:p>
+    <w:p>
+      <w:pPr>
+        <w:numPr>
+          <w:numId w:val="1008"/>
+          <w:ilvl w:val="0"/>
+        </w:numPr>
+      </w:pPr>
+      <w:r>
+        <w:t xml:space="preserve">First item</w:t>
+      </w:r>
+    </w:p>
+    <w:p>
+      <w:pPr>
+        <w:numPr>
+          <w:numId w:val="1008"/>
+          <w:ilvl w:val="0"/>
+        </w:numPr>
+      </w:pPr>
+      <w:r>
         <w:t xml:space="preserve">Item with</w:t>
       </w:r>
       <w:r>
         <w:t xml:space="preserve"> </w:t>
       </w:r>
-      <w:hyperlink r:id="rId25">
+      <w:hyperlink r:id="rId26">
         <w:r>
           <w:rPr>
             <w:rStyle w:val="Hyperlink"/>
@@ -404,8 +622,8 @@
       <w:pPr>
         <w:pStyle w:val="Heading2"/>
       </w:pPr>
-      <w:bookmarkStart w:id="26" w:name="technical-experience"/>
-      <w:bookmarkEnd w:id="26"/>
+      <w:bookmarkStart w:id="27" w:name="technical-experience"/>
+      <w:bookmarkEnd w:id="27"/>
       <w:r>
         <w:t xml:space="preserve">Technical Experience</w:t>
       </w:r>
@@ -437,7 +655,7 @@
         <w:pStyle w:val="Compact"/>
         <w:pStyle w:val="Definition"/>
         <w:numPr>
-          <w:numId w:val="1003"/>
+          <w:numId w:val="1009"/>
           <w:ilvl w:val="0"/>
         </w:numPr>
       </w:pPr>
@@ -456,7 +674,7 @@
         <w:pStyle w:val="Compact"/>
         <w:pStyle w:val="Definition"/>
         <w:numPr>
-          <w:numId w:val="1003"/>
+          <w:numId w:val="1009"/>
           <w:ilvl w:val="0"/>
         </w:numPr>
       </w:pPr>
@@ -518,111 +736,6 @@
       </w:r>
       <w:r>
         <w:t xml:space="preserve">(with</w:t>
-      </w:r>
-      <w:r>
-        <w:t xml:space="preserve"> </w:t>
-      </w:r>
-      <w:hyperlink r:id="rId27">
-        <w:r>
-          <w:rPr>
-            <w:rStyle w:val="Hyperlink"/>
-          </w:rPr>
-          <w:t xml:space="preserve">link</w:t>
-        </w:r>
-      </w:hyperlink>
-      <w:r>
-        <w:t xml:space="preserve">) which was actually totally</w:t>
-      </w:r>
-      <w:r>
-        <w:t xml:space="preserve"> </w:t>
-      </w:r>
-      <w:r>
-        <w:t xml:space="preserve">your idea…</w:t>
-      </w:r>
-    </w:p>
-    <w:p>
-      <w:pPr>
-        <w:pStyle w:val="DefinitionTerm"/>
-      </w:pPr>
-      <w:r>
-        <w:t xml:space="preserve">Programming Languages</w:t>
-      </w:r>
-    </w:p>
-    <w:p>
-      <w:pPr>
-        <w:pStyle w:val="Compact"/>
-        <w:pStyle w:val="Definition"/>
-      </w:pPr>
-      <w:r>
-        <w:rPr>
-          <w:b/>
-        </w:rPr>
-        <w:t xml:space="preserve">first-lang:</w:t>
-      </w:r>
-      <w:r>
-        <w:t xml:space="preserve"> </w:t>
-      </w:r>
-      <w:r>
-        <w:t xml:space="preserve">Here, we have an itemization, where we only want</w:t>
-      </w:r>
-      <w:r>
-        <w:t xml:space="preserve"> </w:t>
-      </w:r>
-      <w:r>
-        <w:t xml:space="preserve">to add descriptions to the first few items, but still want to</w:t>
-      </w:r>
-      <w:r>
-        <w:t xml:space="preserve"> </w:t>
-      </w:r>
-      <w:r>
-        <w:t xml:space="preserve">mention some others together at the end. A format that works well</w:t>
-      </w:r>
-      <w:r>
-        <w:t xml:space="preserve"> </w:t>
-      </w:r>
-      <w:r>
-        <w:t xml:space="preserve">here is a description list where the first few items have their</w:t>
-      </w:r>
-      <w:r>
-        <w:t xml:space="preserve"> </w:t>
-      </w:r>
-      <w:r>
-        <w:t xml:space="preserve">first word emphasized, and the last item contains the final few</w:t>
-      </w:r>
-      <w:r>
-        <w:t xml:space="preserve"> </w:t>
-      </w:r>
-      <w:r>
-        <w:t xml:space="preserve">emphasized terms. Notice the reasonably nice page break in the pdf</w:t>
-      </w:r>
-      <w:r>
-        <w:t xml:space="preserve"> </w:t>
-      </w:r>
-      <w:r>
-        <w:t xml:space="preserve">version, which wouldn’t happen if we generated the pdf via html.</w:t>
-      </w:r>
-    </w:p>
-    <w:p>
-      <w:pPr>
-        <w:pStyle w:val="Definition"/>
-      </w:pPr>
-      <w:r>
-        <w:rPr>
-          <w:b/>
-        </w:rPr>
-        <w:t xml:space="preserve">second-lang:</w:t>
-      </w:r>
-      <w:r>
-        <w:t xml:space="preserve"> </w:t>
-      </w:r>
-      <w:r>
-        <w:t xml:space="preserve">Description of your experience with second-lang,</w:t>
-      </w:r>
-      <w:r>
-        <w:t xml:space="preserve"> </w:t>
-      </w:r>
-      <w:r>
-        <w:t xml:space="preserve">perhaps again including a</w:t>
       </w:r>
       <w:r>
         <w:t xml:space="preserve"> </w:t>
@@ -636,6 +749,111 @@
         </w:r>
       </w:hyperlink>
       <w:r>
+        <w:t xml:space="preserve">) which was actually totally</w:t>
+      </w:r>
+      <w:r>
+        <w:t xml:space="preserve"> </w:t>
+      </w:r>
+      <w:r>
+        <w:t xml:space="preserve">your idea…</w:t>
+      </w:r>
+    </w:p>
+    <w:p>
+      <w:pPr>
+        <w:pStyle w:val="DefinitionTerm"/>
+      </w:pPr>
+      <w:r>
+        <w:t xml:space="preserve">Programming Languages</w:t>
+      </w:r>
+    </w:p>
+    <w:p>
+      <w:pPr>
+        <w:pStyle w:val="Compact"/>
+        <w:pStyle w:val="Definition"/>
+      </w:pPr>
+      <w:r>
+        <w:rPr>
+          <w:b/>
+        </w:rPr>
+        <w:t xml:space="preserve">first-lang:</w:t>
+      </w:r>
+      <w:r>
+        <w:t xml:space="preserve"> </w:t>
+      </w:r>
+      <w:r>
+        <w:t xml:space="preserve">Here, we have an itemization, where we only want</w:t>
+      </w:r>
+      <w:r>
+        <w:t xml:space="preserve"> </w:t>
+      </w:r>
+      <w:r>
+        <w:t xml:space="preserve">to add descriptions to the first few items, but still want to</w:t>
+      </w:r>
+      <w:r>
+        <w:t xml:space="preserve"> </w:t>
+      </w:r>
+      <w:r>
+        <w:t xml:space="preserve">mention some others together at the end. A format that works well</w:t>
+      </w:r>
+      <w:r>
+        <w:t xml:space="preserve"> </w:t>
+      </w:r>
+      <w:r>
+        <w:t xml:space="preserve">here is a description list where the first few items have their</w:t>
+      </w:r>
+      <w:r>
+        <w:t xml:space="preserve"> </w:t>
+      </w:r>
+      <w:r>
+        <w:t xml:space="preserve">first word emphasized, and the last item contains the final few</w:t>
+      </w:r>
+      <w:r>
+        <w:t xml:space="preserve"> </w:t>
+      </w:r>
+      <w:r>
+        <w:t xml:space="preserve">emphasized terms. Notice the reasonably nice page break in the pdf</w:t>
+      </w:r>
+      <w:r>
+        <w:t xml:space="preserve"> </w:t>
+      </w:r>
+      <w:r>
+        <w:t xml:space="preserve">version, which wouldn’t happen if we generated the pdf via html.</w:t>
+      </w:r>
+    </w:p>
+    <w:p>
+      <w:pPr>
+        <w:pStyle w:val="Definition"/>
+      </w:pPr>
+      <w:r>
+        <w:rPr>
+          <w:b/>
+        </w:rPr>
+        <w:t xml:space="preserve">second-lang:</w:t>
+      </w:r>
+      <w:r>
+        <w:t xml:space="preserve"> </w:t>
+      </w:r>
+      <w:r>
+        <w:t xml:space="preserve">Description of your experience with second-lang,</w:t>
+      </w:r>
+      <w:r>
+        <w:t xml:space="preserve"> </w:t>
+      </w:r>
+      <w:r>
+        <w:t xml:space="preserve">perhaps again including a</w:t>
+      </w:r>
+      <w:r>
+        <w:t xml:space="preserve"> </w:t>
+      </w:r>
+      <w:hyperlink r:id="rId29">
+        <w:r>
+          <w:rPr>
+            <w:rStyle w:val="Hyperlink"/>
+          </w:rPr>
+          <w:t xml:space="preserve">link</w:t>
+        </w:r>
+      </w:hyperlink>
+      <w:r>
         <w:t xml:space="preserve">, this time placing the url</w:t>
       </w:r>
       <w:r>
@@ -731,8 +949,8 @@
       <w:pPr>
         <w:pStyle w:val="Heading2"/>
       </w:pPr>
-      <w:bookmarkStart w:id="29" w:name="extra-section-call-it-whatever-you-want"/>
-      <w:bookmarkEnd w:id="29"/>
+      <w:bookmarkStart w:id="30" w:name="extra-section-call-it-whatever-you-want"/>
+      <w:bookmarkEnd w:id="30"/>
       <w:r>
         <w:t xml:space="preserve">Extra Section, Call it Whatever You Want</w:t>
       </w:r>
@@ -740,7 +958,7 @@
     <w:p>
       <w:pPr>
         <w:numPr>
-          <w:numId w:val="1004"/>
+          <w:numId w:val="1010"/>
           <w:ilvl w:val="0"/>
         </w:numPr>
       </w:pPr>
@@ -752,7 +970,7 @@
       <w:pPr>
         <w:pStyle w:val="Compact"/>
         <w:numPr>
-          <w:numId w:val="1005"/>
+          <w:numId w:val="1011"/>
           <w:ilvl w:val="1"/>
         </w:numPr>
       </w:pPr>
@@ -764,7 +982,7 @@
       <w:pPr>
         <w:pStyle w:val="Compact"/>
         <w:numPr>
-          <w:numId w:val="1005"/>
+          <w:numId w:val="1011"/>
           <w:ilvl w:val="1"/>
         </w:numPr>
       </w:pPr>
@@ -776,7 +994,7 @@
       <w:pPr>
         <w:pStyle w:val="Compact"/>
         <w:numPr>
-          <w:numId w:val="1005"/>
+          <w:numId w:val="1011"/>
           <w:ilvl w:val="1"/>
         </w:numPr>
       </w:pPr>
@@ -787,7 +1005,7 @@
     <w:p>
       <w:pPr>
         <w:numPr>
-          <w:numId w:val="1004"/>
+          <w:numId w:val="1010"/>
           <w:ilvl w:val="0"/>
         </w:numPr>
       </w:pPr>
@@ -798,7 +1016,7 @@
     <w:p>
       <w:pPr>
         <w:numPr>
-          <w:numId w:val="1004"/>
+          <w:numId w:val="1010"/>
           <w:ilvl w:val="0"/>
         </w:numPr>
       </w:pPr>
@@ -914,7 +1132,7 @@
     </w:lvl>
   </w:abstractNum>
   <w:abstractNum w:abstractNumId="990">
-    <w:nsid w:val="ea1fb80a"/>
+    <w:nsid w:val="ef4171f4"/>
     <w:multiLevelType w:val="multilevel"/>
     <w:lvl w:ilvl="0">
       <w:numFmt w:val="bullet"/>
@@ -995,7 +1213,7 @@
     </w:lvl>
   </w:abstractNum>
   <w:abstractNum w:abstractNumId="991">
-    <w:nsid w:val="7705198d"/>
+    <w:nsid w:val="efb6954f"/>
     <w:multiLevelType w:val="multilevel"/>
     <w:lvl w:ilvl="0">
       <w:numFmt w:val="bullet"/>
@@ -1094,6 +1312,24 @@
     <w:abstractNumId w:val="991"/>
   </w:num>
   <w:num w:numId="1005">
+    <w:abstractNumId w:val="991"/>
+  </w:num>
+  <w:num w:numId="1006">
+    <w:abstractNumId w:val="991"/>
+  </w:num>
+  <w:num w:numId="1007">
+    <w:abstractNumId w:val="991"/>
+  </w:num>
+  <w:num w:numId="1008">
+    <w:abstractNumId w:val="991"/>
+  </w:num>
+  <w:num w:numId="1009">
+    <w:abstractNumId w:val="991"/>
+  </w:num>
+  <w:num w:numId="1010">
+    <w:abstractNumId w:val="991"/>
+  </w:num>
+  <w:num w:numId="1011">
     <w:abstractNumId w:val="991"/>
   </w:num>
 </w:numbering>

</xml_diff>

<commit_message>
Thu Nov 30 19:31:51 PST 2017
</commit_message>
<xml_diff>
--- a/resume.docx
+++ b/resume.docx
@@ -296,15 +296,19 @@
         </w:rPr>
         <w:t xml:space="preserve">2017.6-至今: IBM Machine Learning for zOS</w:t>
       </w:r>
-      <w:r>
-        <w:t xml:space="preserve"> </w:t>
-      </w:r>
+    </w:p>
+    <w:p>
+      <w:pPr>
+        <w:pStyle w:val="BodyText"/>
+      </w:pPr>
       <w:r>
         <w:t xml:space="preserve">为数据科学家提供的一套基于SparkML的机器学习开发平台，包括数据导入，模型训练，部署，预测。</w:t>
       </w:r>
-      <w:r>
-        <w:t xml:space="preserve"> </w:t>
-      </w:r>
+    </w:p>
+    <w:p>
+      <w:pPr>
+        <w:pStyle w:val="BodyText"/>
+      </w:pPr>
       <w:r>
         <w:t xml:space="preserve">https://www.ibm.com/us-en/marketplace/machine-learning-for-zos</w:t>
       </w:r>
@@ -341,11 +345,13 @@
         </w:rPr>
         <w:t xml:space="preserve">2016.6-2017.6: 云平台容器服务的构建</w:t>
       </w:r>
-      <w:r>
-        <w:t xml:space="preserve"> </w:t>
-      </w:r>
-      <w:r>
-        <w:t xml:space="preserve">基于k8s为云平台上的服务提供容器化部署解决方案</w:t>
+    </w:p>
+    <w:p>
+      <w:pPr>
+        <w:pStyle w:val="BodyText"/>
+      </w:pPr>
+      <w:r>
+        <w:t xml:space="preserve">基于k8s为云平台上的服务提供容器化部署解决方案。</w:t>
       </w:r>
     </w:p>
     <w:p>
@@ -380,9 +386,11 @@
         </w:rPr>
         <w:t xml:space="preserve">2016.2-2016.6: 智能自动化运维机器人构建</w:t>
       </w:r>
-      <w:r>
-        <w:t xml:space="preserve"> </w:t>
-      </w:r>
+    </w:p>
+    <w:p>
+      <w:pPr>
+        <w:pStyle w:val="BodyText"/>
+      </w:pPr>
       <w:r>
         <w:t xml:space="preserve">基于slack bot和监控报警系统，利用watson nlp, 自动处理原因明确的报警,对不明确的推荐解决方案。</w:t>
       </w:r>
@@ -419,9 +427,11 @@
         </w:rPr>
         <w:t xml:space="preserve">2015.4-2016.2: 云平台监控报警系统构建 &amp; 数据分析部云服务的运维（devops）</w:t>
       </w:r>
-      <w:r>
-        <w:t xml:space="preserve"> </w:t>
-      </w:r>
+    </w:p>
+    <w:p>
+      <w:pPr>
+        <w:pStyle w:val="BodyText"/>
+      </w:pPr>
       <w:r>
         <w:t xml:space="preserve">提供对主机，服务，网络进行端到端的监控。</w:t>
       </w:r>
@@ -458,9 +468,11 @@
         </w:rPr>
         <w:t xml:space="preserve">2011.12-2015.4: DB2开发工具Data Studio产品的开发</w:t>
       </w:r>
-      <w:r>
-        <w:t xml:space="preserve"> </w:t>
-      </w:r>
+    </w:p>
+    <w:p>
+      <w:pPr>
+        <w:pStyle w:val="BodyText"/>
+      </w:pPr>
       <w:r>
         <w:t xml:space="preserve">Data Studio是基于Eclipse的DB2的管理和开发工具，和DB2数据库一起发布。</w:t>
       </w:r>
@@ -497,531 +509,217 @@
         </w:rPr>
         <w:t xml:space="preserve">2008.5-2011.12: DB2性能监控工具Optim Performance Manager（OPM）产品的开发</w:t>
       </w:r>
+    </w:p>
+    <w:p>
+      <w:pPr>
+        <w:pStyle w:val="BodyText"/>
+      </w:pPr>
+      <w:r>
+        <w:t xml:space="preserve">OPM是一个基于Web的数据库性能监控软件，监控DB2的内存，CPU，死锁，低效SQL等等。</w:t>
+      </w:r>
+    </w:p>
+    <w:p>
+      <w:pPr>
+        <w:numPr>
+          <w:numId w:val="1007"/>
+          <w:ilvl w:val="0"/>
+        </w:numPr>
+      </w:pPr>
+      <w:r>
+        <w:t xml:space="preserve">个人角色和职责：开发人员，前期主要做前台UI开发，后期前后台都做，减少沟通成本。</w:t>
+      </w:r>
+    </w:p>
+    <w:p>
+      <w:pPr>
+        <w:numPr>
+          <w:numId w:val="1007"/>
+          <w:ilvl w:val="0"/>
+        </w:numPr>
+      </w:pPr>
+      <w:r>
+        <w:t xml:space="preserve">技术领域：DB2, Flex，Cairngorm，Spring</w:t>
+      </w:r>
+    </w:p>
+    <w:p>
+      <w:pPr>
+        <w:pStyle w:val="Heading2"/>
+      </w:pPr>
+      <w:bookmarkStart w:id="26" w:name="专业能力"/>
+      <w:bookmarkEnd w:id="26"/>
+      <w:r>
+        <w:t xml:space="preserve">专业能力</w:t>
+      </w:r>
+    </w:p>
+    <w:p>
+      <w:pPr>
+        <w:pStyle w:val="Compact"/>
+        <w:numPr>
+          <w:numId w:val="1008"/>
+          <w:ilvl w:val="0"/>
+        </w:numPr>
+      </w:pPr>
+      <w:r>
+        <w:t xml:space="preserve">技术：</w:t>
+      </w:r>
+    </w:p>
+    <w:p>
+      <w:pPr>
+        <w:pStyle w:val="Compact"/>
+        <w:numPr>
+          <w:numId w:val="1009"/>
+          <w:ilvl w:val="1"/>
+        </w:numPr>
+      </w:pPr>
+      <w:r>
+        <w:t xml:space="preserve">工作9年中，基本上各种编程语言都有所涉及，根据项目需要涉及到什么学什么。</w:t>
+      </w:r>
       <w:r>
         <w:t xml:space="preserve"> </w:t>
       </w:r>
       <w:r>
-        <w:t xml:space="preserve">OPM是一个基于Web的数据库性能监控软件，监控DB2的内存，CPU，死锁，低效SQL等等。</w:t>
-      </w:r>
-    </w:p>
-    <w:p>
-      <w:pPr>
-        <w:numPr>
-          <w:numId w:val="1007"/>
-          <w:ilvl w:val="0"/>
-        </w:numPr>
-      </w:pPr>
-      <w:r>
-        <w:t xml:space="preserve">个人角色和职责：开发人员，前期主要做前台UI开发，后期前后台都做，减少沟通成本。</w:t>
-      </w:r>
-    </w:p>
-    <w:p>
-      <w:pPr>
-        <w:numPr>
-          <w:numId w:val="1007"/>
-          <w:ilvl w:val="0"/>
-        </w:numPr>
-      </w:pPr>
-      <w:r>
-        <w:t xml:space="preserve">技术领域：DB2, Flex，Cairngorm，Spring</w:t>
-      </w:r>
-    </w:p>
-    <w:p>
-      <w:pPr>
-        <w:pStyle w:val="FirstParagraph"/>
-      </w:pPr>
-      <w:r>
-        <w:rPr>
-          <w:b/>
-        </w:rPr>
-        <w:t xml:space="preserve">Your Most Recent Work Experience:</w:t>
-      </w:r>
-    </w:p>
-    <w:p>
-      <w:pPr>
-        <w:pStyle w:val="BodyText"/>
-      </w:pPr>
-      <w:r>
-        <w:t xml:space="preserve">Short text containing the type of work done, results obtained,</w:t>
-      </w:r>
-      <w:r>
-        <w:t xml:space="preserve"> </w:t>
-      </w:r>
-      <w:r>
-        <w:t xml:space="preserve">lessons learned and other remarks. Can also include lists and</w:t>
-      </w:r>
-      <w:r>
-        <w:t xml:space="preserve"> </w:t>
-      </w:r>
-      <w:r>
-        <w:t xml:space="preserve">links:</w:t>
-      </w:r>
-    </w:p>
-    <w:p>
-      <w:pPr>
+        <w:t xml:space="preserve">java用的时间最长，其他的像go，nodejs, python, shell, scala, javascript, c++在不同的阶段使用过。</w:t>
+      </w:r>
+    </w:p>
+    <w:p>
+      <w:pPr>
+        <w:pStyle w:val="Compact"/>
+        <w:numPr>
+          <w:numId w:val="1009"/>
+          <w:ilvl w:val="1"/>
+        </w:numPr>
+      </w:pPr>
+      <w:r>
+        <w:t xml:space="preserve">关系数据库DB2用的最多，nosql方面主要用cloudant，mongodb也用过。</w:t>
+      </w:r>
+    </w:p>
+    <w:p>
+      <w:pPr>
+        <w:pStyle w:val="Compact"/>
+        <w:numPr>
+          <w:numId w:val="1009"/>
+          <w:ilvl w:val="1"/>
+        </w:numPr>
+      </w:pPr>
+      <w:r>
+        <w:t xml:space="preserve">大数据主要使用过Spark，HDFS等，但是没有做深入的研究。</w:t>
+      </w:r>
+    </w:p>
+    <w:p>
+      <w:pPr>
+        <w:pStyle w:val="Compact"/>
+        <w:numPr>
+          <w:numId w:val="1009"/>
+          <w:ilvl w:val="1"/>
+        </w:numPr>
+      </w:pPr>
+      <w:r>
+        <w:t xml:space="preserve">容器化，主要是对kubernetes有一些研究，读了些相关代码，根据我们自己的项目需要写过一些定制化的存储插件。</w:t>
+      </w:r>
+    </w:p>
+    <w:p>
+      <w:pPr>
+        <w:pStyle w:val="Compact"/>
+        <w:numPr>
+          <w:numId w:val="1009"/>
+          <w:ilvl w:val="1"/>
+        </w:numPr>
+      </w:pPr>
+      <w:r>
+        <w:t xml:space="preserve">机器学习，目前这个组主要是为数据科学家提供开发平台，不涉及到具体的使用场景，根据自己的兴趣学习中。</w:t>
+      </w:r>
+    </w:p>
+    <w:p>
+      <w:pPr>
+        <w:pStyle w:val="Compact"/>
         <w:numPr>
           <w:numId w:val="1008"/>
           <w:ilvl w:val="0"/>
         </w:numPr>
       </w:pPr>
       <w:r>
-        <w:t xml:space="preserve">First item</w:t>
-      </w:r>
-    </w:p>
-    <w:p>
-      <w:pPr>
-        <w:numPr>
-          <w:numId w:val="1008"/>
-          <w:ilvl w:val="0"/>
-        </w:numPr>
-      </w:pPr>
-      <w:r>
-        <w:t xml:space="preserve">Item with</w:t>
-      </w:r>
-      <w:r>
-        <w:t xml:space="preserve"> </w:t>
-      </w:r>
-      <w:hyperlink r:id="rId26">
-        <w:r>
-          <w:rPr>
-            <w:rStyle w:val="Hyperlink"/>
-          </w:rPr>
-          <w:t xml:space="preserve">link</w:t>
-        </w:r>
-      </w:hyperlink>
-      <w:r>
-        <w:t xml:space="preserve">. Links will work both in</w:t>
-      </w:r>
-      <w:r>
-        <w:t xml:space="preserve"> </w:t>
-      </w:r>
-      <w:r>
-        <w:t xml:space="preserve">the html and pdf versions.</w:t>
-      </w:r>
-    </w:p>
-    <w:p>
-      <w:pPr>
-        <w:pStyle w:val="FirstParagraph"/>
-      </w:pPr>
-      <w:r>
-        <w:rPr>
-          <w:b/>
-        </w:rPr>
-        <w:t xml:space="preserve">That Other Job You Had</w:t>
-      </w:r>
-    </w:p>
-    <w:p>
-      <w:pPr>
-        <w:pStyle w:val="BodyText"/>
-      </w:pPr>
-      <w:r>
-        <w:t xml:space="preserve">Also with a short description.</w:t>
+        <w:t xml:space="preserve">英语：工作语言，阅读英文文档，沟通基本无障碍。</w:t>
       </w:r>
     </w:p>
     <w:p>
       <w:pPr>
         <w:pStyle w:val="Heading2"/>
       </w:pPr>
-      <w:bookmarkStart w:id="27" w:name="technical-experience"/>
+      <w:bookmarkStart w:id="27" w:name="获奖及其他"/>
       <w:bookmarkEnd w:id="27"/>
       <w:r>
-        <w:t xml:space="preserve">Technical Experience</w:t>
-      </w:r>
-    </w:p>
-    <w:p>
-      <w:pPr>
-        <w:pStyle w:val="DefinitionTerm"/>
-      </w:pPr>
-      <w:r>
-        <w:t xml:space="preserve">My Cool Side Project</w:t>
-      </w:r>
-    </w:p>
-    <w:p>
-      <w:pPr>
-        <w:pStyle w:val="Definition"/>
-      </w:pPr>
-      <w:r>
-        <w:t xml:space="preserve">For items which don’t have a clear time ordering, a definition</w:t>
-      </w:r>
-      <w:r>
-        <w:t xml:space="preserve"> </w:t>
-      </w:r>
-      <w:r>
-        <w:t xml:space="preserve">list can be used to have named items.</w:t>
-      </w:r>
-    </w:p>
-    <w:p>
-      <w:pPr>
-        <w:pStyle w:val="Compact"/>
-        <w:pStyle w:val="Definition"/>
-        <w:numPr>
-          <w:numId w:val="1009"/>
-          <w:ilvl w:val="0"/>
-        </w:numPr>
-      </w:pPr>
-      <w:r>
-        <w:t xml:space="preserve">These items can also contain lists, but you need to mind the</w:t>
-      </w:r>
-      <w:r>
-        <w:t xml:space="preserve"> </w:t>
-      </w:r>
-      <w:r>
-        <w:t xml:space="preserve">indentation levels in the markdown source.</w:t>
-      </w:r>
-    </w:p>
-    <w:p>
-      <w:pPr>
-        <w:pStyle w:val="Compact"/>
-        <w:pStyle w:val="Definition"/>
-        <w:numPr>
-          <w:numId w:val="1009"/>
-          <w:ilvl w:val="0"/>
-        </w:numPr>
-      </w:pPr>
-      <w:r>
-        <w:t xml:space="preserve">Second item.</w:t>
-      </w:r>
-    </w:p>
-    <w:p>
-      <w:pPr>
-        <w:pStyle w:val="DefinitionTerm"/>
-      </w:pPr>
-      <w:r>
-        <w:t xml:space="preserve">Open Source</w:t>
-      </w:r>
-    </w:p>
-    <w:p>
-      <w:pPr>
-        <w:pStyle w:val="Compact"/>
-        <w:pStyle w:val="Definition"/>
-      </w:pPr>
-      <w:r>
-        <w:t xml:space="preserve">List open source contributions here, perhaps placing emphasis on</w:t>
-      </w:r>
-      <w:r>
-        <w:t xml:space="preserve"> </w:t>
-      </w:r>
-      <w:r>
-        <w:t xml:space="preserve">the project names, for example the</w:t>
-      </w:r>
-      <w:r>
-        <w:t xml:space="preserve"> </w:t>
-      </w:r>
-      <w:r>
-        <w:rPr>
-          <w:b/>
-        </w:rPr>
-        <w:t xml:space="preserve">Linux Kernel</w:t>
-      </w:r>
-      <w:r>
-        <w:t xml:space="preserve">, where you</w:t>
-      </w:r>
-      <w:r>
-        <w:t xml:space="preserve"> </w:t>
-      </w:r>
-      <w:r>
-        <w:t xml:space="preserve">implemented multithreading over a long weekend, or</w:t>
-      </w:r>
-      <w:r>
-        <w:t xml:space="preserve"> </w:t>
-      </w:r>
-      <w:r>
-        <w:rPr>
-          <w:b/>
-        </w:rPr>
-        <w:t xml:space="preserve">node.js</w:t>
-      </w:r>
-      <w:r>
-        <w:t xml:space="preserve"> </w:t>
-      </w:r>
-      <w:r>
-        <w:t xml:space="preserve">(with</w:t>
-      </w:r>
-      <w:r>
-        <w:t xml:space="preserve"> </w:t>
-      </w:r>
-      <w:hyperlink r:id="rId28">
-        <w:r>
-          <w:rPr>
-            <w:rStyle w:val="Hyperlink"/>
-          </w:rPr>
-          <w:t xml:space="preserve">link</w:t>
-        </w:r>
-      </w:hyperlink>
-      <w:r>
-        <w:t xml:space="preserve">) which was actually totally</w:t>
-      </w:r>
-      <w:r>
-        <w:t xml:space="preserve"> </w:t>
-      </w:r>
-      <w:r>
-        <w:t xml:space="preserve">your idea…</w:t>
-      </w:r>
-    </w:p>
-    <w:p>
-      <w:pPr>
-        <w:pStyle w:val="DefinitionTerm"/>
-      </w:pPr>
-      <w:r>
-        <w:t xml:space="preserve">Programming Languages</w:t>
-      </w:r>
-    </w:p>
-    <w:p>
-      <w:pPr>
-        <w:pStyle w:val="Compact"/>
-        <w:pStyle w:val="Definition"/>
-      </w:pPr>
-      <w:r>
-        <w:rPr>
-          <w:b/>
-        </w:rPr>
-        <w:t xml:space="preserve">first-lang:</w:t>
-      </w:r>
-      <w:r>
-        <w:t xml:space="preserve"> </w:t>
-      </w:r>
-      <w:r>
-        <w:t xml:space="preserve">Here, we have an itemization, where we only want</w:t>
-      </w:r>
-      <w:r>
-        <w:t xml:space="preserve"> </w:t>
-      </w:r>
-      <w:r>
-        <w:t xml:space="preserve">to add descriptions to the first few items, but still want to</w:t>
-      </w:r>
-      <w:r>
-        <w:t xml:space="preserve"> </w:t>
-      </w:r>
-      <w:r>
-        <w:t xml:space="preserve">mention some others together at the end. A format that works well</w:t>
-      </w:r>
-      <w:r>
-        <w:t xml:space="preserve"> </w:t>
-      </w:r>
-      <w:r>
-        <w:t xml:space="preserve">here is a description list where the first few items have their</w:t>
-      </w:r>
-      <w:r>
-        <w:t xml:space="preserve"> </w:t>
-      </w:r>
-      <w:r>
-        <w:t xml:space="preserve">first word emphasized, and the last item contains the final few</w:t>
-      </w:r>
-      <w:r>
-        <w:t xml:space="preserve"> </w:t>
-      </w:r>
-      <w:r>
-        <w:t xml:space="preserve">emphasized terms. Notice the reasonably nice page break in the pdf</w:t>
-      </w:r>
-      <w:r>
-        <w:t xml:space="preserve"> </w:t>
-      </w:r>
-      <w:r>
-        <w:t xml:space="preserve">version, which wouldn’t happen if we generated the pdf via html.</w:t>
-      </w:r>
-    </w:p>
-    <w:p>
-      <w:pPr>
-        <w:pStyle w:val="Definition"/>
-      </w:pPr>
-      <w:r>
-        <w:rPr>
-          <w:b/>
-        </w:rPr>
-        <w:t xml:space="preserve">second-lang:</w:t>
-      </w:r>
-      <w:r>
-        <w:t xml:space="preserve"> </w:t>
-      </w:r>
-      <w:r>
-        <w:t xml:space="preserve">Description of your experience with second-lang,</w:t>
-      </w:r>
-      <w:r>
-        <w:t xml:space="preserve"> </w:t>
-      </w:r>
-      <w:r>
-        <w:t xml:space="preserve">perhaps again including a</w:t>
-      </w:r>
-      <w:r>
-        <w:t xml:space="preserve"> </w:t>
-      </w:r>
-      <w:hyperlink r:id="rId29">
-        <w:r>
-          <w:rPr>
-            <w:rStyle w:val="Hyperlink"/>
-          </w:rPr>
-          <w:t xml:space="preserve">link</w:t>
-        </w:r>
-      </w:hyperlink>
-      <w:r>
-        <w:t xml:space="preserve">, this time placing the url</w:t>
-      </w:r>
-      <w:r>
-        <w:t xml:space="preserve"> </w:t>
-      </w:r>
-      <w:r>
-        <w:t xml:space="preserve">reference elsewhere in the document to reduce clutter (see source</w:t>
-      </w:r>
-      <w:r>
-        <w:t xml:space="preserve"> </w:t>
-      </w:r>
-      <w:r>
-        <w:t xml:space="preserve">file).</w:t>
-      </w:r>
-    </w:p>
-    <w:p>
-      <w:pPr>
-        <w:pStyle w:val="Definition"/>
-      </w:pPr>
-      <w:r>
-        <w:rPr>
-          <w:b/>
-        </w:rPr>
-        <w:t xml:space="preserve">obscure-but-impressive-lang:</w:t>
-      </w:r>
-      <w:r>
-        <w:t xml:space="preserve"> </w:t>
-      </w:r>
-      <w:r>
-        <w:t xml:space="preserve">We both know this one’s pushing</w:t>
-      </w:r>
-      <w:r>
-        <w:t xml:space="preserve"> </w:t>
-      </w:r>
-      <w:r>
-        <w:t xml:space="preserve">it.</w:t>
-      </w:r>
-    </w:p>
-    <w:p>
-      <w:pPr>
-        <w:pStyle w:val="Definition"/>
-      </w:pPr>
-      <w:r>
-        <w:t xml:space="preserve">Basic knowledge of</w:t>
-      </w:r>
-      <w:r>
-        <w:t xml:space="preserve"> </w:t>
-      </w:r>
-      <w:r>
-        <w:rPr>
-          <w:b/>
-        </w:rPr>
-        <w:t xml:space="preserve">C</w:t>
-      </w:r>
-      <w:r>
-        <w:t xml:space="preserve">,</w:t>
-      </w:r>
-      <w:r>
-        <w:t xml:space="preserve"> </w:t>
-      </w:r>
-      <w:r>
-        <w:rPr>
-          <w:b/>
-        </w:rPr>
-        <w:t xml:space="preserve">x86 assembly</w:t>
-      </w:r>
-      <w:r>
-        <w:t xml:space="preserve">,</w:t>
-      </w:r>
-      <w:r>
-        <w:t xml:space="preserve"> </w:t>
-      </w:r>
-      <w:r>
-        <w:rPr>
-          <w:b/>
-        </w:rPr>
-        <w:t xml:space="preserve">forth</w:t>
-      </w:r>
-      <w:r>
-        <w:t xml:space="preserve">,</w:t>
-      </w:r>
-      <w:r>
-        <w:t xml:space="preserve"> </w:t>
-      </w:r>
-      <w:r>
-        <w:rPr>
-          <w:b/>
-        </w:rPr>
-        <w:t xml:space="preserve">Common Lisp</w:t>
-      </w:r>
-    </w:p>
-    <w:p>
-      <w:pPr>
-        <w:pStyle w:val="Heading2"/>
-      </w:pPr>
-      <w:bookmarkStart w:id="30" w:name="extra-section-call-it-whatever-you-want"/>
-      <w:bookmarkEnd w:id="30"/>
-      <w:r>
-        <w:t xml:space="preserve">Extra Section, Call it Whatever You Want</w:t>
-      </w:r>
-    </w:p>
-    <w:p>
-      <w:pPr>
+        <w:t xml:space="preserve">获奖及其他</w:t>
+      </w:r>
+    </w:p>
+    <w:p>
+      <w:pPr>
+        <w:pStyle w:val="Compact"/>
         <w:numPr>
           <w:numId w:val="1010"/>
           <w:ilvl w:val="0"/>
         </w:numPr>
       </w:pPr>
       <w:r>
-        <w:t xml:space="preserve">Human Languages:</w:t>
-      </w:r>
-    </w:p>
-    <w:p>
-      <w:pPr>
-        <w:pStyle w:val="Compact"/>
-        <w:numPr>
-          <w:numId w:val="1011"/>
-          <w:ilvl w:val="1"/>
-        </w:numPr>
-      </w:pPr>
-      <w:r>
-        <w:t xml:space="preserve">English (native speaker)</w:t>
-      </w:r>
-    </w:p>
-    <w:p>
-      <w:pPr>
-        <w:pStyle w:val="Compact"/>
-        <w:numPr>
-          <w:numId w:val="1011"/>
-          <w:ilvl w:val="1"/>
-        </w:numPr>
-      </w:pPr>
-      <w:r>
-        <w:t xml:space="preserve">???</w:t>
-      </w:r>
-    </w:p>
-    <w:p>
-      <w:pPr>
-        <w:pStyle w:val="Compact"/>
-        <w:numPr>
-          <w:numId w:val="1011"/>
-          <w:ilvl w:val="1"/>
-        </w:numPr>
-      </w:pPr>
-      <w:r>
-        <w:t xml:space="preserve">This is what a nested list looks like.</w:t>
-      </w:r>
-    </w:p>
-    <w:p>
-      <w:pPr>
+        <w:t xml:space="preserve">2016 Rising Star Award in IBM cloud data server organization.</w:t>
+      </w:r>
+    </w:p>
+    <w:p>
+      <w:pPr>
+        <w:pStyle w:val="Compact"/>
         <w:numPr>
           <w:numId w:val="1010"/>
           <w:ilvl w:val="0"/>
         </w:numPr>
       </w:pPr>
       <w:r>
-        <w:t xml:space="preserve">Random tidbit</w:t>
-      </w:r>
-    </w:p>
-    <w:p>
-      <w:pPr>
+        <w:t xml:space="preserve">2014 IBM IM Org Best Developer Award</w:t>
+      </w:r>
+    </w:p>
+    <w:p>
+      <w:pPr>
+        <w:pStyle w:val="Compact"/>
         <w:numPr>
           <w:numId w:val="1010"/>
           <w:ilvl w:val="0"/>
         </w:numPr>
       </w:pPr>
       <w:r>
-        <w:t xml:space="preserve">Other sort of impressive-sounding thing you did</w:t>
+        <w:t xml:space="preserve">2013 IBM CDL Technical Contest First Place Award(with Eric)</w:t>
+      </w:r>
+    </w:p>
+    <w:p>
+      <w:pPr>
+        <w:pStyle w:val="Compact"/>
+        <w:numPr>
+          <w:numId w:val="1010"/>
+          <w:ilvl w:val="0"/>
+        </w:numPr>
+      </w:pPr>
+      <w:r>
+        <w:t xml:space="preserve">Flex 应用内存泄露的分析与诊断 https://www.ibm.com/developerworks/cn/web/1010_wangpeng_flexmem/index.html</w:t>
+      </w:r>
+    </w:p>
+    <w:p>
+      <w:pPr>
+        <w:pStyle w:val="Compact"/>
+        <w:numPr>
+          <w:numId w:val="1010"/>
+          <w:ilvl w:val="0"/>
+        </w:numPr>
+      </w:pPr>
+      <w:r>
+        <w:t xml:space="preserve">利用 Optim Development Studio 快速开发以数据为中心的 Web 服务 https://www.ibm.com/developerworks/cn/data/library/techarticle/dm-1106wangp/index.html</w:t>
+      </w:r>
+    </w:p>
+    <w:p>
+      <w:pPr>
+        <w:pStyle w:val="Compact"/>
+        <w:numPr>
+          <w:numId w:val="1010"/>
+          <w:ilvl w:val="0"/>
+        </w:numPr>
+      </w:pPr>
+      <w:r>
+        <w:t xml:space="preserve">使用 IBM DB2 Merge Backup 加速 DB2 数据库恢复 https://www.ibm.com/developerworks/cn/data/library/techarticle/dm-1109wangp/index.html</w:t>
       </w:r>
     </w:p>
     <w:sectPr/>
@@ -1132,7 +830,7 @@
     </w:lvl>
   </w:abstractNum>
   <w:abstractNum w:abstractNumId="990">
-    <w:nsid w:val="ef4171f4"/>
+    <w:nsid w:val="eba1a870"/>
     <w:multiLevelType w:val="multilevel"/>
     <w:lvl w:ilvl="0">
       <w:numFmt w:val="bullet"/>
@@ -1213,7 +911,7 @@
     </w:lvl>
   </w:abstractNum>
   <w:abstractNum w:abstractNumId="991">
-    <w:nsid w:val="efb6954f"/>
+    <w:nsid w:val="136f89e0"/>
     <w:multiLevelType w:val="multilevel"/>
     <w:lvl w:ilvl="0">
       <w:numFmt w:val="bullet"/>
@@ -1327,9 +1025,6 @@
     <w:abstractNumId w:val="991"/>
   </w:num>
   <w:num w:numId="1010">
-    <w:abstractNumId w:val="991"/>
-  </w:num>
-  <w:num w:numId="1011">
     <w:abstractNumId w:val="991"/>
   </w:num>
 </w:numbering>

</xml_diff>

<commit_message>
Fri Dec  1 00:28:39 PST 2017
</commit_message>
<xml_diff>
--- a/resume.docx
+++ b/resume.docx
@@ -659,7 +659,7 @@
         </w:numPr>
       </w:pPr>
       <w:r>
-        <w:t xml:space="preserve">2016 Rising Star Award in IBM cloud data server organization.</w:t>
+        <w:t xml:space="preserve">2016 Rising Star Award in IBM cloud data server organization.(3/500)</w:t>
       </w:r>
     </w:p>
     <w:p>
@@ -671,7 +671,7 @@
         </w:numPr>
       </w:pPr>
       <w:r>
-        <w:t xml:space="preserve">2014 IBM IM Org Best Developer Award</w:t>
+        <w:t xml:space="preserve">2014 IBM IM Org Best Developer Award.(1/200)</w:t>
       </w:r>
     </w:p>
     <w:p>
@@ -683,7 +683,7 @@
         </w:numPr>
       </w:pPr>
       <w:r>
-        <w:t xml:space="preserve">2013 IBM CDL Technical Contest First Place Award(with Eric)</w:t>
+        <w:t xml:space="preserve">2013 IBM CDL Technical Contest First Place Award(co-auther)(1/3000)</w:t>
       </w:r>
     </w:p>
     <w:p>
@@ -830,7 +830,7 @@
     </w:lvl>
   </w:abstractNum>
   <w:abstractNum w:abstractNumId="990">
-    <w:nsid w:val="eba1a870"/>
+    <w:nsid w:val="46efac97"/>
     <w:multiLevelType w:val="multilevel"/>
     <w:lvl w:ilvl="0">
       <w:numFmt w:val="bullet"/>
@@ -911,7 +911,7 @@
     </w:lvl>
   </w:abstractNum>
   <w:abstractNum w:abstractNumId="991">
-    <w:nsid w:val="136f89e0"/>
+    <w:nsid w:val="25e733dc"/>
     <w:multiLevelType w:val="multilevel"/>
     <w:lvl w:ilvl="0">
       <w:numFmt w:val="bullet"/>

</xml_diff>

<commit_message>
Fri Dec  1 01:25:27 PST 2017
</commit_message>
<xml_diff>
--- a/resume.docx
+++ b/resume.docx
@@ -273,7 +273,7 @@
         <w:rPr>
           <w:b/>
         </w:rPr>
-        <w:t xml:space="preserve">IBM 中国软件开发中心（CDL）</w:t>
+        <w:t xml:space="preserve">IBM 中国软件开发中心（CDL） Band-8</w:t>
       </w:r>
     </w:p>
     <w:p>
@@ -577,7 +577,7 @@
         <w:t xml:space="preserve"> </w:t>
       </w:r>
       <w:r>
-        <w:t xml:space="preserve">java用的时间最长，其他的像go，nodejs, python, shell, scala, javascript, c++在不同的阶段使用过。</w:t>
+        <w:t xml:space="preserve">java用的时间最长，比较精通，其他的像go，nodejs, python, shell, scala, javascript, c++在不同的阶段使用过。</w:t>
       </w:r>
     </w:p>
     <w:p>
@@ -601,7 +601,7 @@
         </w:numPr>
       </w:pPr>
       <w:r>
-        <w:t xml:space="preserve">大数据主要使用过Spark，HDFS等，但是没有做深入的研究。</w:t>
+        <w:t xml:space="preserve">大数据主要使用过Spark，HDFS等。</w:t>
       </w:r>
     </w:p>
     <w:p>
@@ -613,7 +613,7 @@
         </w:numPr>
       </w:pPr>
       <w:r>
-        <w:t xml:space="preserve">容器化，主要是对kubernetes有一些研究，读了些相关代码，根据我们自己的项目需要写过一些定制化的存储插件。</w:t>
+        <w:t xml:space="preserve">容器化，主要研究过kubernetes，读相关代码，根据自己的项目需要写过定制化的存储插件。</w:t>
       </w:r>
     </w:p>
     <w:p>
@@ -625,7 +625,7 @@
         </w:numPr>
       </w:pPr>
       <w:r>
-        <w:t xml:space="preserve">机器学习，目前这个组主要是为数据科学家提供开发平台，不涉及到具体的使用场景，根据自己的兴趣学习中。</w:t>
+        <w:t xml:space="preserve">机器学习，目前所在工作组主要是为数据科学家提供开发平台，不涉及到具体的使用场景。</w:t>
       </w:r>
     </w:p>
     <w:p>
@@ -830,7 +830,7 @@
     </w:lvl>
   </w:abstractNum>
   <w:abstractNum w:abstractNumId="990">
-    <w:nsid w:val="46efac97"/>
+    <w:nsid w:val="4df1f5df"/>
     <w:multiLevelType w:val="multilevel"/>
     <w:lvl w:ilvl="0">
       <w:numFmt w:val="bullet"/>
@@ -911,7 +911,7 @@
     </w:lvl>
   </w:abstractNum>
   <w:abstractNum w:abstractNumId="991">
-    <w:nsid w:val="25e733dc"/>
+    <w:nsid w:val="9e66ebc9"/>
     <w:multiLevelType w:val="multilevel"/>
     <w:lvl w:ilvl="0">
       <w:numFmt w:val="bullet"/>

</xml_diff>

<commit_message>
Fri Dec  1 21:56:04 PST 2017
</commit_message>
<xml_diff>
--- a/resume.docx
+++ b/resume.docx
@@ -637,7 +637,7 @@
         </w:numPr>
       </w:pPr>
       <w:r>
-        <w:t xml:space="preserve">英语：工作语言，阅读英文文档，沟通基本无障碍。</w:t>
+        <w:t xml:space="preserve">英语：工作语言，阅读英文文档，沟通无障碍。</w:t>
       </w:r>
     </w:p>
     <w:p>
@@ -830,7 +830,7 @@
     </w:lvl>
   </w:abstractNum>
   <w:abstractNum w:abstractNumId="990">
-    <w:nsid w:val="4df1f5df"/>
+    <w:nsid w:val="d1055de6"/>
     <w:multiLevelType w:val="multilevel"/>
     <w:lvl w:ilvl="0">
       <w:numFmt w:val="bullet"/>
@@ -911,7 +911,7 @@
     </w:lvl>
   </w:abstractNum>
   <w:abstractNum w:abstractNumId="991">
-    <w:nsid w:val="9e66ebc9"/>
+    <w:nsid w:val="3b858532"/>
     <w:multiLevelType w:val="multilevel"/>
     <w:lvl w:ilvl="0">
       <w:numFmt w:val="bullet"/>

</xml_diff>

<commit_message>
Sun Mar 25 07:00:31 PDT 2018
</commit_message>
<xml_diff>
--- a/resume.docx
+++ b/resume.docx
@@ -577,7 +577,7 @@
         <w:t xml:space="preserve"> </w:t>
       </w:r>
       <w:r>
-        <w:t xml:space="preserve">java用的时间最长，比较精通，其他的像go，nodejs, python, shell, scala, javascript, c++在不同的阶段使用过。</w:t>
+        <w:t xml:space="preserve">java用的时间最长，比较精通，其他的像go，nodejs, python, scala, javascript, c++在不同的阶段使用过。</w:t>
       </w:r>
     </w:p>
     <w:p>
@@ -590,18 +590,6 @@
       </w:pPr>
       <w:r>
         <w:t xml:space="preserve">关系数据库DB2用的最多，nosql方面主要用cloudant，mongodb也用过。</w:t>
-      </w:r>
-    </w:p>
-    <w:p>
-      <w:pPr>
-        <w:pStyle w:val="Compact"/>
-        <w:numPr>
-          <w:numId w:val="1009"/>
-          <w:ilvl w:val="1"/>
-        </w:numPr>
-      </w:pPr>
-      <w:r>
-        <w:t xml:space="preserve">大数据主要使用过Spark，HDFS等。</w:t>
       </w:r>
     </w:p>
     <w:p>
@@ -830,7 +818,7 @@
     </w:lvl>
   </w:abstractNum>
   <w:abstractNum w:abstractNumId="990">
-    <w:nsid w:val="57f1721a"/>
+    <w:nsid w:val="53d7e0ef"/>
     <w:multiLevelType w:val="multilevel"/>
     <w:lvl w:ilvl="0">
       <w:numFmt w:val="bullet"/>
@@ -911,7 +899,7 @@
     </w:lvl>
   </w:abstractNum>
   <w:abstractNum w:abstractNumId="991">
-    <w:nsid w:val="182f772a"/>
+    <w:nsid w:val="bc6e9ca7"/>
     <w:multiLevelType w:val="multilevel"/>
     <w:lvl w:ilvl="0">
       <w:numFmt w:val="bullet"/>

</xml_diff>

<commit_message>
Sun Mar 25 07:45:19 PDT 2018
</commit_message>
<xml_diff>
--- a/resume.docx
+++ b/resume.docx
@@ -294,7 +294,7 @@
         <w:rPr>
           <w:b/>
         </w:rPr>
-        <w:t xml:space="preserve">2017.6-至今: IBM Machine Learning for zOS</w:t>
+        <w:t xml:space="preserve">2017.6-至今: IBM Machine Learning</w:t>
       </w:r>
     </w:p>
     <w:p>
@@ -343,7 +343,7 @@
         <w:rPr>
           <w:b/>
         </w:rPr>
-        <w:t xml:space="preserve">2016.6-2017.6: 云平台容器服务的构建</w:t>
+        <w:t xml:space="preserve">2016.6-2017.6: 基于k8s的云平台容器服务的构建</w:t>
       </w:r>
     </w:p>
     <w:p>
@@ -351,7 +351,7 @@
         <w:pStyle w:val="BodyText"/>
       </w:pPr>
       <w:r>
-        <w:t xml:space="preserve">基于k8s为云平台上的服务提供容器化部署解决方案。</w:t>
+        <w:t xml:space="preserve">基于k8s为bluemix平台上的服务提供容器化部署解决方案。</w:t>
       </w:r>
     </w:p>
     <w:p>
@@ -367,8 +367,81 @@
     </w:p>
     <w:p>
       <w:pPr>
+        <w:pStyle w:val="Compact"/>
         <w:numPr>
           <w:numId w:val="1003"/>
+          <w:ilvl w:val="0"/>
+        </w:numPr>
+      </w:pPr>
+      <w:r>
+        <w:t xml:space="preserve">本人主要贡献的领域：</w:t>
+      </w:r>
+    </w:p>
+    <w:p>
+      <w:pPr>
+        <w:pStyle w:val="Compact"/>
+        <w:numPr>
+          <w:numId w:val="1004"/>
+          <w:ilvl w:val="0"/>
+        </w:numPr>
+      </w:pPr>
+      <w:r>
+        <w:t xml:space="preserve">为托管在其中的服务提供3种不同种类的存储：本地存储，共享存储，portable存储。</w:t>
+      </w:r>
+    </w:p>
+    <w:p>
+      <w:pPr>
+        <w:pStyle w:val="Compact"/>
+        <w:numPr>
+          <w:numId w:val="1004"/>
+          <w:ilvl w:val="0"/>
+        </w:numPr>
+      </w:pPr>
+      <w:r>
+        <w:t xml:space="preserve">存储的自动化provision，部署，回收。</w:t>
+      </w:r>
+    </w:p>
+    <w:p>
+      <w:pPr>
+        <w:pStyle w:val="Compact"/>
+        <w:numPr>
+          <w:numId w:val="1004"/>
+          <w:ilvl w:val="0"/>
+        </w:numPr>
+      </w:pPr>
+      <w:r>
+        <w:t xml:space="preserve">存储系统监控指标设计实现。</w:t>
+      </w:r>
+    </w:p>
+    <w:p>
+      <w:pPr>
+        <w:pStyle w:val="Compact"/>
+        <w:numPr>
+          <w:numId w:val="1004"/>
+          <w:ilvl w:val="0"/>
+        </w:numPr>
+      </w:pPr>
+      <w:r>
+        <w:t xml:space="preserve">对k8s的定制化：自定义存储控件bigFile plugin实现，hostPath安全性加强，nfs/iSCSI控件优化等。</w:t>
+      </w:r>
+    </w:p>
+    <w:p>
+      <w:pPr>
+        <w:pStyle w:val="Compact"/>
+        <w:numPr>
+          <w:numId w:val="1004"/>
+          <w:ilvl w:val="0"/>
+        </w:numPr>
+      </w:pPr>
+      <w:r>
+        <w:t xml:space="preserve">存储系统测试和调优。</w:t>
+      </w:r>
+    </w:p>
+    <w:p>
+      <w:pPr>
+        <w:pStyle w:val="Compact"/>
+        <w:numPr>
+          <w:numId w:val="1005"/>
           <w:ilvl w:val="0"/>
         </w:numPr>
       </w:pPr>
@@ -398,7 +471,7 @@
     <w:p>
       <w:pPr>
         <w:numPr>
-          <w:numId w:val="1004"/>
+          <w:numId w:val="1006"/>
           <w:ilvl w:val="0"/>
         </w:numPr>
       </w:pPr>
@@ -409,7 +482,7 @@
     <w:p>
       <w:pPr>
         <w:numPr>
-          <w:numId w:val="1004"/>
+          <w:numId w:val="1006"/>
           <w:ilvl w:val="0"/>
         </w:numPr>
       </w:pPr>
@@ -439,7 +512,7 @@
     <w:p>
       <w:pPr>
         <w:numPr>
-          <w:numId w:val="1005"/>
+          <w:numId w:val="1007"/>
           <w:ilvl w:val="0"/>
         </w:numPr>
       </w:pPr>
@@ -450,7 +523,7 @@
     <w:p>
       <w:pPr>
         <w:numPr>
-          <w:numId w:val="1005"/>
+          <w:numId w:val="1007"/>
           <w:ilvl w:val="0"/>
         </w:numPr>
       </w:pPr>
@@ -480,7 +553,7 @@
     <w:p>
       <w:pPr>
         <w:numPr>
-          <w:numId w:val="1006"/>
+          <w:numId w:val="1008"/>
           <w:ilvl w:val="0"/>
         </w:numPr>
       </w:pPr>
@@ -491,7 +564,7 @@
     <w:p>
       <w:pPr>
         <w:numPr>
-          <w:numId w:val="1006"/>
+          <w:numId w:val="1008"/>
           <w:ilvl w:val="0"/>
         </w:numPr>
       </w:pPr>
@@ -521,7 +594,7 @@
     <w:p>
       <w:pPr>
         <w:numPr>
-          <w:numId w:val="1007"/>
+          <w:numId w:val="1009"/>
           <w:ilvl w:val="0"/>
         </w:numPr>
       </w:pPr>
@@ -532,7 +605,7 @@
     <w:p>
       <w:pPr>
         <w:numPr>
-          <w:numId w:val="1007"/>
+          <w:numId w:val="1009"/>
           <w:ilvl w:val="0"/>
         </w:numPr>
       </w:pPr>
@@ -554,7 +627,7 @@
       <w:pPr>
         <w:pStyle w:val="Compact"/>
         <w:numPr>
-          <w:numId w:val="1008"/>
+          <w:numId w:val="1010"/>
           <w:ilvl w:val="0"/>
         </w:numPr>
       </w:pPr>
@@ -566,7 +639,7 @@
       <w:pPr>
         <w:pStyle w:val="Compact"/>
         <w:numPr>
-          <w:numId w:val="1009"/>
+          <w:numId w:val="1011"/>
           <w:ilvl w:val="1"/>
         </w:numPr>
       </w:pPr>
@@ -584,7 +657,7 @@
       <w:pPr>
         <w:pStyle w:val="Compact"/>
         <w:numPr>
-          <w:numId w:val="1009"/>
+          <w:numId w:val="1011"/>
           <w:ilvl w:val="1"/>
         </w:numPr>
       </w:pPr>
@@ -596,7 +669,7 @@
       <w:pPr>
         <w:pStyle w:val="Compact"/>
         <w:numPr>
-          <w:numId w:val="1009"/>
+          <w:numId w:val="1011"/>
           <w:ilvl w:val="1"/>
         </w:numPr>
       </w:pPr>
@@ -608,7 +681,7 @@
       <w:pPr>
         <w:pStyle w:val="Compact"/>
         <w:numPr>
-          <w:numId w:val="1009"/>
+          <w:numId w:val="1011"/>
           <w:ilvl w:val="1"/>
         </w:numPr>
       </w:pPr>
@@ -620,7 +693,7 @@
       <w:pPr>
         <w:pStyle w:val="Compact"/>
         <w:numPr>
-          <w:numId w:val="1008"/>
+          <w:numId w:val="1010"/>
           <w:ilvl w:val="0"/>
         </w:numPr>
       </w:pPr>
@@ -642,7 +715,7 @@
       <w:pPr>
         <w:pStyle w:val="Compact"/>
         <w:numPr>
-          <w:numId w:val="1010"/>
+          <w:numId w:val="1012"/>
           <w:ilvl w:val="0"/>
         </w:numPr>
       </w:pPr>
@@ -654,7 +727,7 @@
       <w:pPr>
         <w:pStyle w:val="Compact"/>
         <w:numPr>
-          <w:numId w:val="1010"/>
+          <w:numId w:val="1012"/>
           <w:ilvl w:val="0"/>
         </w:numPr>
       </w:pPr>
@@ -666,7 +739,7 @@
       <w:pPr>
         <w:pStyle w:val="Compact"/>
         <w:numPr>
-          <w:numId w:val="1010"/>
+          <w:numId w:val="1012"/>
           <w:ilvl w:val="0"/>
         </w:numPr>
       </w:pPr>
@@ -678,7 +751,7 @@
       <w:pPr>
         <w:pStyle w:val="Compact"/>
         <w:numPr>
-          <w:numId w:val="1010"/>
+          <w:numId w:val="1012"/>
           <w:ilvl w:val="0"/>
         </w:numPr>
       </w:pPr>
@@ -690,7 +763,7 @@
       <w:pPr>
         <w:pStyle w:val="Compact"/>
         <w:numPr>
-          <w:numId w:val="1010"/>
+          <w:numId w:val="1012"/>
           <w:ilvl w:val="0"/>
         </w:numPr>
       </w:pPr>
@@ -702,7 +775,7 @@
       <w:pPr>
         <w:pStyle w:val="Compact"/>
         <w:numPr>
-          <w:numId w:val="1010"/>
+          <w:numId w:val="1012"/>
           <w:ilvl w:val="0"/>
         </w:numPr>
       </w:pPr>
@@ -818,7 +891,7 @@
     </w:lvl>
   </w:abstractNum>
   <w:abstractNum w:abstractNumId="990">
-    <w:nsid w:val="53d7e0ef"/>
+    <w:nsid w:val="1ffbd00e"/>
     <w:multiLevelType w:val="multilevel"/>
     <w:lvl w:ilvl="0">
       <w:numFmt w:val="bullet"/>
@@ -899,7 +972,7 @@
     </w:lvl>
   </w:abstractNum>
   <w:abstractNum w:abstractNumId="991">
-    <w:nsid w:val="bc6e9ca7"/>
+    <w:nsid w:val="77805709"/>
     <w:multiLevelType w:val="multilevel"/>
     <w:lvl w:ilvl="0">
       <w:numFmt w:val="bullet"/>
@@ -970,6 +1043,94 @@
     <w:lvl w:ilvl="6">
       <w:numFmt w:val="bullet"/>
       <w:lvlText w:val="•"/>
+      <w:lvlJc w:val="left"/>
+      <w:pPr>
+        <w:tabs>
+          <w:tab w:val="num" w:pos="4320"/>
+        </w:tabs>
+        <w:ind w:left="4800" w:hanging="480"/>
+      </w:pPr>
+    </w:lvl>
+  </w:abstractNum>
+  <w:abstractNum w:abstractNumId="99411">
+    <w:nsid w:val="f6bc28eb"/>
+    <w:multiLevelType w:val="multilevel"/>
+    <w:lvl w:ilvl="0">
+      <w:start w:val="1"/>
+      <w:numFmt w:val="decimal"/>
+      <w:lvlText w:val="%1."/>
+      <w:lvlJc w:val="left"/>
+      <w:pPr>
+        <w:tabs>
+          <w:tab w:val="num" w:pos="0"/>
+        </w:tabs>
+        <w:ind w:left="480" w:hanging="480"/>
+      </w:pPr>
+    </w:lvl>
+    <w:lvl w:ilvl="1">
+      <w:start w:val="1"/>
+      <w:numFmt w:val="decimal"/>
+      <w:lvlText w:val="%2."/>
+      <w:lvlJc w:val="left"/>
+      <w:pPr>
+        <w:tabs>
+          <w:tab w:val="num" w:pos="720"/>
+        </w:tabs>
+        <w:ind w:left="1200" w:hanging="480"/>
+      </w:pPr>
+    </w:lvl>
+    <w:lvl w:ilvl="2">
+      <w:start w:val="1"/>
+      <w:numFmt w:val="decimal"/>
+      <w:lvlText w:val="%3."/>
+      <w:lvlJc w:val="left"/>
+      <w:pPr>
+        <w:tabs>
+          <w:tab w:val="num" w:pos="1440"/>
+        </w:tabs>
+        <w:ind w:left="1920" w:hanging="480"/>
+      </w:pPr>
+    </w:lvl>
+    <w:lvl w:ilvl="3">
+      <w:start w:val="1"/>
+      <w:numFmt w:val="decimal"/>
+      <w:lvlText w:val="%4."/>
+      <w:lvlJc w:val="left"/>
+      <w:pPr>
+        <w:tabs>
+          <w:tab w:val="num" w:pos="2160"/>
+        </w:tabs>
+        <w:ind w:left="2640" w:hanging="480"/>
+      </w:pPr>
+    </w:lvl>
+    <w:lvl w:ilvl="4">
+      <w:start w:val="1"/>
+      <w:numFmt w:val="decimal"/>
+      <w:lvlText w:val="%5."/>
+      <w:lvlJc w:val="left"/>
+      <w:pPr>
+        <w:tabs>
+          <w:tab w:val="num" w:pos="2880"/>
+        </w:tabs>
+        <w:ind w:left="3360" w:hanging="480"/>
+      </w:pPr>
+    </w:lvl>
+    <w:lvl w:ilvl="5">
+      <w:start w:val="1"/>
+      <w:numFmt w:val="decimal"/>
+      <w:lvlText w:val="%6."/>
+      <w:lvlJc w:val="left"/>
+      <w:pPr>
+        <w:tabs>
+          <w:tab w:val="num" w:pos="3600"/>
+        </w:tabs>
+        <w:ind w:left="4080" w:hanging="480"/>
+      </w:pPr>
+    </w:lvl>
+    <w:lvl w:ilvl="6">
+      <w:start w:val="1"/>
+      <w:numFmt w:val="decimal"/>
+      <w:lvlText w:val="%7."/>
       <w:lvlJc w:val="left"/>
       <w:pPr>
         <w:tabs>
@@ -995,7 +1156,28 @@
     <w:abstractNumId w:val="991"/>
   </w:num>
   <w:num w:numId="1004">
-    <w:abstractNumId w:val="991"/>
+    <w:abstractNumId w:val="99411"/>
+    <w:lvlOverride w:ilvl="0">
+      <w:startOverride w:val="1"/>
+    </w:lvlOverride>
+    <w:lvlOverride w:ilvl="1">
+      <w:startOverride w:val="1"/>
+    </w:lvlOverride>
+    <w:lvlOverride w:ilvl="2">
+      <w:startOverride w:val="1"/>
+    </w:lvlOverride>
+    <w:lvlOverride w:ilvl="3">
+      <w:startOverride w:val="1"/>
+    </w:lvlOverride>
+    <w:lvlOverride w:ilvl="4">
+      <w:startOverride w:val="1"/>
+    </w:lvlOverride>
+    <w:lvlOverride w:ilvl="5">
+      <w:startOverride w:val="1"/>
+    </w:lvlOverride>
+    <w:lvlOverride w:ilvl="6">
+      <w:startOverride w:val="1"/>
+    </w:lvlOverride>
   </w:num>
   <w:num w:numId="1005">
     <w:abstractNumId w:val="991"/>
@@ -1013,6 +1195,12 @@
     <w:abstractNumId w:val="991"/>
   </w:num>
   <w:num w:numId="1010">
+    <w:abstractNumId w:val="991"/>
+  </w:num>
+  <w:num w:numId="1011">
+    <w:abstractNumId w:val="991"/>
+  </w:num>
+  <w:num w:numId="1012">
     <w:abstractNumId w:val="991"/>
   </w:num>
 </w:numbering>

</xml_diff>

<commit_message>
Sun Mar 25 07:48:16 PDT 2018
</commit_message>
<xml_diff>
--- a/resume.docx
+++ b/resume.docx
@@ -367,7 +367,6 @@
     </w:p>
     <w:p>
       <w:pPr>
-        <w:pStyle w:val="Compact"/>
         <w:numPr>
           <w:numId w:val="1003"/>
           <w:ilvl w:val="0"/>
@@ -382,7 +381,7 @@
         <w:pStyle w:val="Compact"/>
         <w:numPr>
           <w:numId w:val="1004"/>
-          <w:ilvl w:val="0"/>
+          <w:ilvl w:val="1"/>
         </w:numPr>
       </w:pPr>
       <w:r>
@@ -394,7 +393,7 @@
         <w:pStyle w:val="Compact"/>
         <w:numPr>
           <w:numId w:val="1004"/>
-          <w:ilvl w:val="0"/>
+          <w:ilvl w:val="1"/>
         </w:numPr>
       </w:pPr>
       <w:r>
@@ -406,7 +405,7 @@
         <w:pStyle w:val="Compact"/>
         <w:numPr>
           <w:numId w:val="1004"/>
-          <w:ilvl w:val="0"/>
+          <w:ilvl w:val="1"/>
         </w:numPr>
       </w:pPr>
       <w:r>
@@ -418,7 +417,7 @@
         <w:pStyle w:val="Compact"/>
         <w:numPr>
           <w:numId w:val="1004"/>
-          <w:ilvl w:val="0"/>
+          <w:ilvl w:val="1"/>
         </w:numPr>
       </w:pPr>
       <w:r>
@@ -430,7 +429,7 @@
         <w:pStyle w:val="Compact"/>
         <w:numPr>
           <w:numId w:val="1004"/>
-          <w:ilvl w:val="0"/>
+          <w:ilvl w:val="1"/>
         </w:numPr>
       </w:pPr>
       <w:r>
@@ -439,9 +438,8 @@
     </w:p>
     <w:p>
       <w:pPr>
-        <w:pStyle w:val="Compact"/>
-        <w:numPr>
-          <w:numId w:val="1005"/>
+        <w:numPr>
+          <w:numId w:val="1003"/>
           <w:ilvl w:val="0"/>
         </w:numPr>
       </w:pPr>
@@ -471,7 +469,7 @@
     <w:p>
       <w:pPr>
         <w:numPr>
-          <w:numId w:val="1006"/>
+          <w:numId w:val="1005"/>
           <w:ilvl w:val="0"/>
         </w:numPr>
       </w:pPr>
@@ -482,7 +480,7 @@
     <w:p>
       <w:pPr>
         <w:numPr>
-          <w:numId w:val="1006"/>
+          <w:numId w:val="1005"/>
           <w:ilvl w:val="0"/>
         </w:numPr>
       </w:pPr>
@@ -512,7 +510,7 @@
     <w:p>
       <w:pPr>
         <w:numPr>
-          <w:numId w:val="1007"/>
+          <w:numId w:val="1006"/>
           <w:ilvl w:val="0"/>
         </w:numPr>
       </w:pPr>
@@ -523,7 +521,7 @@
     <w:p>
       <w:pPr>
         <w:numPr>
-          <w:numId w:val="1007"/>
+          <w:numId w:val="1006"/>
           <w:ilvl w:val="0"/>
         </w:numPr>
       </w:pPr>
@@ -553,7 +551,7 @@
     <w:p>
       <w:pPr>
         <w:numPr>
-          <w:numId w:val="1008"/>
+          <w:numId w:val="1007"/>
           <w:ilvl w:val="0"/>
         </w:numPr>
       </w:pPr>
@@ -564,7 +562,7 @@
     <w:p>
       <w:pPr>
         <w:numPr>
-          <w:numId w:val="1008"/>
+          <w:numId w:val="1007"/>
           <w:ilvl w:val="0"/>
         </w:numPr>
       </w:pPr>
@@ -594,7 +592,7 @@
     <w:p>
       <w:pPr>
         <w:numPr>
-          <w:numId w:val="1009"/>
+          <w:numId w:val="1008"/>
           <w:ilvl w:val="0"/>
         </w:numPr>
       </w:pPr>
@@ -605,7 +603,7 @@
     <w:p>
       <w:pPr>
         <w:numPr>
-          <w:numId w:val="1009"/>
+          <w:numId w:val="1008"/>
           <w:ilvl w:val="0"/>
         </w:numPr>
       </w:pPr>
@@ -627,19 +625,19 @@
       <w:pPr>
         <w:pStyle w:val="Compact"/>
         <w:numPr>
+          <w:numId w:val="1009"/>
+          <w:ilvl w:val="0"/>
+        </w:numPr>
+      </w:pPr>
+      <w:r>
+        <w:t xml:space="preserve">技术：</w:t>
+      </w:r>
+    </w:p>
+    <w:p>
+      <w:pPr>
+        <w:pStyle w:val="Compact"/>
+        <w:numPr>
           <w:numId w:val="1010"/>
-          <w:ilvl w:val="0"/>
-        </w:numPr>
-      </w:pPr>
-      <w:r>
-        <w:t xml:space="preserve">技术：</w:t>
-      </w:r>
-    </w:p>
-    <w:p>
-      <w:pPr>
-        <w:pStyle w:val="Compact"/>
-        <w:numPr>
-          <w:numId w:val="1011"/>
           <w:ilvl w:val="1"/>
         </w:numPr>
       </w:pPr>
@@ -657,7 +655,7 @@
       <w:pPr>
         <w:pStyle w:val="Compact"/>
         <w:numPr>
-          <w:numId w:val="1011"/>
+          <w:numId w:val="1010"/>
           <w:ilvl w:val="1"/>
         </w:numPr>
       </w:pPr>
@@ -669,7 +667,7 @@
       <w:pPr>
         <w:pStyle w:val="Compact"/>
         <w:numPr>
-          <w:numId w:val="1011"/>
+          <w:numId w:val="1010"/>
           <w:ilvl w:val="1"/>
         </w:numPr>
       </w:pPr>
@@ -681,7 +679,7 @@
       <w:pPr>
         <w:pStyle w:val="Compact"/>
         <w:numPr>
-          <w:numId w:val="1011"/>
+          <w:numId w:val="1010"/>
           <w:ilvl w:val="1"/>
         </w:numPr>
       </w:pPr>
@@ -693,7 +691,7 @@
       <w:pPr>
         <w:pStyle w:val="Compact"/>
         <w:numPr>
-          <w:numId w:val="1010"/>
+          <w:numId w:val="1009"/>
           <w:ilvl w:val="0"/>
         </w:numPr>
       </w:pPr>
@@ -715,7 +713,7 @@
       <w:pPr>
         <w:pStyle w:val="Compact"/>
         <w:numPr>
-          <w:numId w:val="1012"/>
+          <w:numId w:val="1011"/>
           <w:ilvl w:val="0"/>
         </w:numPr>
       </w:pPr>
@@ -727,7 +725,7 @@
       <w:pPr>
         <w:pStyle w:val="Compact"/>
         <w:numPr>
-          <w:numId w:val="1012"/>
+          <w:numId w:val="1011"/>
           <w:ilvl w:val="0"/>
         </w:numPr>
       </w:pPr>
@@ -739,7 +737,7 @@
       <w:pPr>
         <w:pStyle w:val="Compact"/>
         <w:numPr>
-          <w:numId w:val="1012"/>
+          <w:numId w:val="1011"/>
           <w:ilvl w:val="0"/>
         </w:numPr>
       </w:pPr>
@@ -751,7 +749,7 @@
       <w:pPr>
         <w:pStyle w:val="Compact"/>
         <w:numPr>
-          <w:numId w:val="1012"/>
+          <w:numId w:val="1011"/>
           <w:ilvl w:val="0"/>
         </w:numPr>
       </w:pPr>
@@ -763,7 +761,7 @@
       <w:pPr>
         <w:pStyle w:val="Compact"/>
         <w:numPr>
-          <w:numId w:val="1012"/>
+          <w:numId w:val="1011"/>
           <w:ilvl w:val="0"/>
         </w:numPr>
       </w:pPr>
@@ -775,7 +773,7 @@
       <w:pPr>
         <w:pStyle w:val="Compact"/>
         <w:numPr>
-          <w:numId w:val="1012"/>
+          <w:numId w:val="1011"/>
           <w:ilvl w:val="0"/>
         </w:numPr>
       </w:pPr>
@@ -891,7 +889,7 @@
     </w:lvl>
   </w:abstractNum>
   <w:abstractNum w:abstractNumId="990">
-    <w:nsid w:val="1ffbd00e"/>
+    <w:nsid w:val="f63a61ea"/>
     <w:multiLevelType w:val="multilevel"/>
     <w:lvl w:ilvl="0">
       <w:numFmt w:val="bullet"/>
@@ -972,7 +970,7 @@
     </w:lvl>
   </w:abstractNum>
   <w:abstractNum w:abstractNumId="991">
-    <w:nsid w:val="77805709"/>
+    <w:nsid w:val="8c439d19"/>
     <w:multiLevelType w:val="multilevel"/>
     <w:lvl w:ilvl="0">
       <w:numFmt w:val="bullet"/>
@@ -1053,7 +1051,7 @@
     </w:lvl>
   </w:abstractNum>
   <w:abstractNum w:abstractNumId="99411">
-    <w:nsid w:val="f6bc28eb"/>
+    <w:nsid w:val="29c8cd12"/>
     <w:multiLevelType w:val="multilevel"/>
     <w:lvl w:ilvl="0">
       <w:start w:val="1"/>
@@ -1198,9 +1196,6 @@
     <w:abstractNumId w:val="991"/>
   </w:num>
   <w:num w:numId="1011">
-    <w:abstractNumId w:val="991"/>
-  </w:num>
-  <w:num w:numId="1012">
     <w:abstractNumId w:val="991"/>
   </w:num>
 </w:numbering>

</xml_diff>